<commit_message>
Update Proposal Skripsi_Naufal Farras Trikusuma.docx
</commit_message>
<xml_diff>
--- a/Proposal Skripsi_Naufal Farras Trikusuma.docx
+++ b/Proposal Skripsi_Naufal Farras Trikusuma.docx
@@ -1,6 +1,6 @@
 
 <file path=word/document.xml><?xml version="1.0" encoding="utf-8"?>
-<w:document xmlns:wpc="http://schemas.microsoft.com/office/word/2010/wordprocessingCanvas" xmlns:cx="http://schemas.microsoft.com/office/drawing/2014/chartex" xmlns:cx1="http://schemas.microsoft.com/office/drawing/2015/9/8/chartex" xmlns:cx2="http://schemas.microsoft.com/office/drawing/2015/10/21/chartex" xmlns:cx3="http://schemas.microsoft.com/office/drawing/2016/5/9/chartex" xmlns:cx4="http://schemas.microsoft.com/office/drawing/2016/5/10/chartex" xmlns:cx5="http://schemas.microsoft.com/office/drawing/2016/5/11/chartex" xmlns:cx6="http://schemas.microsoft.com/office/drawing/2016/5/12/chartex" xmlns:cx7="http://schemas.microsoft.com/office/drawing/2016/5/13/chartex" xmlns:cx8="http://schemas.microsoft.com/office/drawing/2016/5/14/chartex" xmlns:mc="http://schemas.openxmlformats.org/markup-compatibility/2006" xmlns:aink="http://schemas.microsoft.com/office/drawing/2016/ink" xmlns:am3d="http://schemas.microsoft.com/office/drawing/2017/model3d" xmlns:o="urn:schemas-microsoft-com:office:office" xmlns:r="http://schemas.openxmlformats.org/officeDocument/2006/relationships" xmlns:m="http://schemas.openxmlformats.org/officeDocument/2006/math" xmlns:v="urn:schemas-microsoft-com:vml" xmlns:wp14="http://schemas.microsoft.com/office/word/2010/wordprocessingDrawing" xmlns:wp="http://schemas.openxmlformats.org/drawingml/2006/wordprocessingDrawing" xmlns:w10="urn:schemas-microsoft-com:office:word" xmlns:w="http://schemas.openxmlformats.org/wordprocessingml/2006/main" xmlns:w14="http://schemas.microsoft.com/office/word/2010/wordml" xmlns:w15="http://schemas.microsoft.com/office/word/2012/wordml" xmlns:w16cex="http://schemas.microsoft.com/office/word/2018/wordml/cex" xmlns:w16cid="http://schemas.microsoft.com/office/word/2016/wordml/cid" xmlns:w16="http://schemas.microsoft.com/office/word/2018/wordml" xmlns:w16se="http://schemas.microsoft.com/office/word/2015/wordml/symex" xmlns:wpg="http://schemas.microsoft.com/office/word/2010/wordprocessingGroup" xmlns:wpi="http://schemas.microsoft.com/office/word/2010/wordprocessingInk" xmlns:wne="http://schemas.microsoft.com/office/word/2006/wordml" xmlns:wps="http://schemas.microsoft.com/office/word/2010/wordprocessingShape" mc:Ignorable="w14 w15 w16se w16cid w16 w16cex wp14">
+<w:document xmlns:wpc="http://schemas.microsoft.com/office/word/2010/wordprocessingCanvas" xmlns:cx="http://schemas.microsoft.com/office/drawing/2014/chartex" xmlns:cx1="http://schemas.microsoft.com/office/drawing/2015/9/8/chartex" xmlns:cx2="http://schemas.microsoft.com/office/drawing/2015/10/21/chartex" xmlns:cx3="http://schemas.microsoft.com/office/drawing/2016/5/9/chartex" xmlns:cx4="http://schemas.microsoft.com/office/drawing/2016/5/10/chartex" xmlns:cx5="http://schemas.microsoft.com/office/drawing/2016/5/11/chartex" xmlns:cx6="http://schemas.microsoft.com/office/drawing/2016/5/12/chartex" xmlns:cx7="http://schemas.microsoft.com/office/drawing/2016/5/13/chartex" xmlns:cx8="http://schemas.microsoft.com/office/drawing/2016/5/14/chartex" xmlns:mc="http://schemas.openxmlformats.org/markup-compatibility/2006" xmlns:aink="http://schemas.microsoft.com/office/drawing/2016/ink" xmlns:am3d="http://schemas.microsoft.com/office/drawing/2017/model3d" xmlns:o="urn:schemas-microsoft-com:office:office" xmlns:oel="http://schemas.microsoft.com/office/2019/extlst" xmlns:r="http://schemas.openxmlformats.org/officeDocument/2006/relationships" xmlns:m="http://schemas.openxmlformats.org/officeDocument/2006/math" xmlns:v="urn:schemas-microsoft-com:vml" xmlns:wp14="http://schemas.microsoft.com/office/word/2010/wordprocessingDrawing" xmlns:wp="http://schemas.openxmlformats.org/drawingml/2006/wordprocessingDrawing" xmlns:w10="urn:schemas-microsoft-com:office:word" xmlns:w="http://schemas.openxmlformats.org/wordprocessingml/2006/main" xmlns:w14="http://schemas.microsoft.com/office/word/2010/wordml" xmlns:w15="http://schemas.microsoft.com/office/word/2012/wordml" xmlns:w16cex="http://schemas.microsoft.com/office/word/2018/wordml/cex" xmlns:w16cid="http://schemas.microsoft.com/office/word/2016/wordml/cid" xmlns:w16="http://schemas.microsoft.com/office/word/2018/wordml" xmlns:w16sdtdh="http://schemas.microsoft.com/office/word/2020/wordml/sdtdatahash" xmlns:w16se="http://schemas.microsoft.com/office/word/2015/wordml/symex" xmlns:wpg="http://schemas.microsoft.com/office/word/2010/wordprocessingGroup" xmlns:wpi="http://schemas.microsoft.com/office/word/2010/wordprocessingInk" xmlns:wne="http://schemas.microsoft.com/office/word/2006/wordml" xmlns:wps="http://schemas.microsoft.com/office/word/2010/wordprocessingShape" mc:Ignorable="w14 w15 w16se w16cid w16 w16cex w16sdtdh wp14">
   <w:body>
     <w:p>
       <w:pPr>
@@ -3303,12 +3303,7 @@
         <w:t>Menurut Gunathilake et al (2019) p</w:t>
       </w:r>
       <w:r>
-        <w:t>erangkat pada sistem tertanam dan/atau WSN memiliki kapasitas komputasi dan sumber daya yang rendah seperti terbatasnya random access memory (RAM), penyimpanan internal, daya komputasi pada prosesor, dan energi/sumber daya seperti baterai. Perangkat seperti ini tidak dapat mengalokasikan secara besar penggunaan sumber daya komputasi hanya untuk aspek keamanan. Oleh karena itu, diperlukan lightweight cryptography (LWC) yang diharapkan</w:t>
-      </w:r>
-      <w:bookmarkStart w:id="14" w:name="_GoBack"/>
-      <w:bookmarkEnd w:id="14"/>
-      <w:r>
-        <w:t xml:space="preserve"> dapat mengeksekusi algoritma kriptografi yang lebih ringan atau dengan penggunaan sumber daya komputasi yang lebih rendah dibandingkan teknik kriptografi konvensional dan masih dapat menyediakan fungsi keamanan yang kuat untuk menanggulangi </w:t>
+        <w:t xml:space="preserve">erangkat pada sistem tertanam dan/atau WSN memiliki kapasitas komputasi dan sumber daya yang rendah seperti terbatasnya random access memory (RAM), penyimpanan internal, daya komputasi pada prosesor, dan energi/sumber daya seperti baterai. Perangkat seperti ini tidak dapat mengalokasikan secara besar penggunaan sumber daya komputasi hanya untuk aspek keamanan. Oleh karena itu, diperlukan lightweight cryptography (LWC) yang diharapkan dapat mengeksekusi algoritma kriptografi yang lebih ringan atau dengan penggunaan sumber daya komputasi yang lebih rendah dibandingkan teknik kriptografi konvensional dan masih dapat menyediakan fungsi keamanan yang kuat untuk menanggulangi </w:t>
       </w:r>
       <w:r>
         <w:rPr>
@@ -3368,8 +3363,8 @@
       <w:pPr>
         <w:pStyle w:val="Heading2"/>
       </w:pPr>
-      <w:bookmarkStart w:id="15" w:name="_Toc496077793"/>
-      <w:bookmarkStart w:id="16" w:name="_Toc175987964"/>
+      <w:bookmarkStart w:id="14" w:name="_Toc496077793"/>
+      <w:bookmarkStart w:id="15" w:name="_Toc175987964"/>
       <w:r>
         <w:t xml:space="preserve">Rumusan </w:t>
       </w:r>
@@ -3382,8 +3377,8 @@
       <w:r>
         <w:t>asalah</w:t>
       </w:r>
+      <w:bookmarkEnd w:id="14"/>
       <w:bookmarkEnd w:id="15"/>
-      <w:bookmarkEnd w:id="16"/>
     </w:p>
     <w:p>
       <w:pPr>
@@ -3461,13 +3456,13 @@
       <w:pPr>
         <w:pStyle w:val="Heading2"/>
       </w:pPr>
-      <w:bookmarkStart w:id="17" w:name="_Toc496077794"/>
-      <w:bookmarkStart w:id="18" w:name="_Toc175987965"/>
+      <w:bookmarkStart w:id="16" w:name="_Toc496077794"/>
+      <w:bookmarkStart w:id="17" w:name="_Toc175987965"/>
       <w:r>
         <w:t>Tujuan</w:t>
       </w:r>
+      <w:bookmarkEnd w:id="16"/>
       <w:bookmarkEnd w:id="17"/>
-      <w:bookmarkEnd w:id="18"/>
     </w:p>
     <w:p>
       <w:pPr>
@@ -3528,7 +3523,7 @@
           <w:color w:val="000000"/>
           <w:lang w:val="id-ID"/>
         </w:rPr>
-        <w:t>Menganalisis dan evaluasi performa algoritma ChaCha20 dalam hal waktu waktu komputasi pada perangkat ESP32.</w:t>
+        <w:t>Menganalisis dan evaluasi performa algoritma ChaCha20 dalam hal waktu komputasi pada perangkat ESP32.</w:t>
       </w:r>
     </w:p>
     <w:p>
@@ -3597,13 +3592,13 @@
       <w:pPr>
         <w:pStyle w:val="Heading2"/>
       </w:pPr>
-      <w:bookmarkStart w:id="19" w:name="_Toc496077795"/>
-      <w:bookmarkStart w:id="20" w:name="_Toc175987966"/>
+      <w:bookmarkStart w:id="18" w:name="_Toc496077795"/>
+      <w:bookmarkStart w:id="19" w:name="_Toc175987966"/>
       <w:r>
         <w:t>Manfaat</w:t>
       </w:r>
+      <w:bookmarkEnd w:id="18"/>
       <w:bookmarkEnd w:id="19"/>
-      <w:bookmarkEnd w:id="20"/>
     </w:p>
     <w:p>
       <w:pPr>
@@ -3648,8 +3643,8 @@
       <w:pPr>
         <w:pStyle w:val="Heading2"/>
       </w:pPr>
-      <w:bookmarkStart w:id="21" w:name="_Toc496077796"/>
-      <w:bookmarkStart w:id="22" w:name="_Toc175987967"/>
+      <w:bookmarkStart w:id="20" w:name="_Toc496077796"/>
+      <w:bookmarkStart w:id="21" w:name="_Toc175987967"/>
       <w:r>
         <w:t xml:space="preserve">Batasan </w:t>
       </w:r>
@@ -3662,8 +3657,8 @@
       <w:r>
         <w:t>asalah</w:t>
       </w:r>
+      <w:bookmarkEnd w:id="20"/>
       <w:bookmarkEnd w:id="21"/>
-      <w:bookmarkEnd w:id="22"/>
     </w:p>
     <w:p>
       <w:pPr>
@@ -3767,8 +3762,8 @@
           <w:lang w:val="en-US"/>
         </w:rPr>
       </w:pPr>
-      <w:bookmarkStart w:id="23" w:name="_Toc496077797"/>
-      <w:bookmarkStart w:id="24" w:name="_Toc175987968"/>
+      <w:bookmarkStart w:id="22" w:name="_Toc496077797"/>
+      <w:bookmarkStart w:id="23" w:name="_Toc175987968"/>
       <w:proofErr w:type="spellStart"/>
       <w:r>
         <w:rPr>
@@ -3797,8 +3792,8 @@
         </w:rPr>
         <w:t>embahasan</w:t>
       </w:r>
+      <w:bookmarkEnd w:id="22"/>
       <w:bookmarkEnd w:id="23"/>
-      <w:bookmarkEnd w:id="24"/>
       <w:proofErr w:type="spellEnd"/>
     </w:p>
     <w:p>
@@ -4487,8 +4482,8 @@
           <w:lang w:val="en-US"/>
         </w:rPr>
       </w:pPr>
-      <w:bookmarkStart w:id="25" w:name="_Toc496077798"/>
-      <w:bookmarkStart w:id="26" w:name="_Toc175987969"/>
+      <w:bookmarkStart w:id="24" w:name="_Toc496077798"/>
+      <w:bookmarkStart w:id="25" w:name="_Toc175987969"/>
       <w:r>
         <w:rPr>
           <w:lang w:val="en-US"/>
@@ -4496,14 +4491,14 @@
         <w:lastRenderedPageBreak/>
         <w:t>LANDASAN KEPUSTAKAAN</w:t>
       </w:r>
+      <w:bookmarkEnd w:id="24"/>
       <w:bookmarkEnd w:id="25"/>
-      <w:bookmarkEnd w:id="26"/>
     </w:p>
     <w:p>
       <w:pPr>
         <w:pStyle w:val="BodyTextFirstIndent"/>
       </w:pPr>
-      <w:bookmarkStart w:id="27" w:name="_Toc402485260"/>
+      <w:bookmarkStart w:id="26" w:name="_Toc402485260"/>
       <w:r>
         <w:t xml:space="preserve">Landasan kepustakaan berisi uraian dan pembahasan tentang teori, konsep, model, metode, atau sistem dari </w:t>
       </w:r>
@@ -4580,7 +4575,7 @@
           <w:lang w:val="en-US"/>
         </w:rPr>
       </w:pPr>
-      <w:bookmarkStart w:id="28" w:name="_Toc175987970"/>
+      <w:bookmarkStart w:id="27" w:name="_Toc175987970"/>
       <w:proofErr w:type="spellStart"/>
       <w:r>
         <w:rPr>
@@ -4602,7 +4597,7 @@
         </w:rPr>
         <w:t>Kepustakaan</w:t>
       </w:r>
-      <w:bookmarkEnd w:id="28"/>
+      <w:bookmarkEnd w:id="27"/>
       <w:proofErr w:type="spellEnd"/>
     </w:p>
     <w:p>
@@ -4789,6 +4784,20 @@
         <w:rPr>
           <w:lang w:val="en-US"/>
         </w:rPr>
+        <w:t xml:space="preserve"> untuk </w:t>
+      </w:r>
+      <w:proofErr w:type="spellStart"/>
+      <w:r>
+        <w:rPr>
+          <w:lang w:val="en-US"/>
+        </w:rPr>
+        <w:t>mendapatkan</w:t>
+      </w:r>
+      <w:proofErr w:type="spellEnd"/>
+      <w:r>
+        <w:rPr>
+          <w:lang w:val="en-US"/>
+        </w:rPr>
         <w:t xml:space="preserve"> </w:t>
       </w:r>
       <w:proofErr w:type="spellStart"/>
@@ -4796,13 +4805,27 @@
         <w:rPr>
           <w:lang w:val="en-US"/>
         </w:rPr>
-        <w:t>untuk</w:t>
+        <w:t>informasi</w:t>
       </w:r>
       <w:proofErr w:type="spellEnd"/>
       <w:r>
         <w:rPr>
           <w:lang w:val="en-US"/>
         </w:rPr>
+        <w:t xml:space="preserve"> dan </w:t>
+      </w:r>
+      <w:proofErr w:type="spellStart"/>
+      <w:r>
+        <w:rPr>
+          <w:lang w:val="en-US"/>
+        </w:rPr>
+        <w:t>referensi</w:t>
+      </w:r>
+      <w:proofErr w:type="spellEnd"/>
+      <w:r>
+        <w:rPr>
+          <w:lang w:val="en-US"/>
+        </w:rPr>
         <w:t xml:space="preserve"> </w:t>
       </w:r>
       <w:proofErr w:type="spellStart"/>
@@ -4810,7 +4833,7 @@
         <w:rPr>
           <w:lang w:val="en-US"/>
         </w:rPr>
-        <w:t>mendapatkan</w:t>
+        <w:t>dalam</w:t>
       </w:r>
       <w:proofErr w:type="spellEnd"/>
       <w:r>
@@ -4824,79 +4847,59 @@
         <w:rPr>
           <w:lang w:val="en-US"/>
         </w:rPr>
-        <w:t>informasi</w:t>
+        <w:t>penelitian</w:t>
       </w:r>
       <w:proofErr w:type="spellEnd"/>
       <w:r>
         <w:rPr>
           <w:lang w:val="en-US"/>
         </w:rPr>
-        <w:t xml:space="preserve"> dan </w:t>
-      </w:r>
-      <w:proofErr w:type="spellStart"/>
-      <w:r>
-        <w:rPr>
-          <w:lang w:val="en-US"/>
-        </w:rPr>
-        <w:t>referensi</w:t>
-      </w:r>
-      <w:proofErr w:type="spellEnd"/>
+        <w:t xml:space="preserve"> ini.</w:t>
+      </w:r>
       <w:r>
         <w:rPr>
           <w:lang w:val="en-US"/>
         </w:rPr>
         <w:t xml:space="preserve"> </w:t>
       </w:r>
-      <w:proofErr w:type="spellStart"/>
-      <w:r>
-        <w:rPr>
-          <w:lang w:val="en-US"/>
-        </w:rPr>
-        <w:t>dalam</w:t>
-      </w:r>
-      <w:proofErr w:type="spellEnd"/>
-      <w:r>
-        <w:rPr>
-          <w:lang w:val="en-US"/>
+      <w:r>
+        <w:t>Berikut</w:t>
+      </w:r>
+      <w:r>
+        <w:rPr>
+          <w:spacing w:val="8"/>
         </w:rPr>
         <w:t xml:space="preserve"> </w:t>
       </w:r>
-      <w:proofErr w:type="spellStart"/>
-      <w:r>
-        <w:rPr>
-          <w:lang w:val="en-US"/>
-        </w:rPr>
-        <w:t>penelitian</w:t>
-      </w:r>
-      <w:proofErr w:type="spellEnd"/>
-      <w:r>
-        <w:rPr>
-          <w:lang w:val="en-US"/>
+      <w:r>
+        <w:t>adalah</w:t>
+      </w:r>
+      <w:r>
+        <w:rPr>
+          <w:spacing w:val="7"/>
         </w:rPr>
         <w:t xml:space="preserve"> </w:t>
       </w:r>
-      <w:proofErr w:type="spellStart"/>
-      <w:r>
-        <w:rPr>
-          <w:lang w:val="en-US"/>
-        </w:rPr>
-        <w:t>ini</w:t>
-      </w:r>
-      <w:proofErr w:type="spellEnd"/>
-      <w:r>
-        <w:rPr>
-          <w:lang w:val="en-US"/>
-        </w:rPr>
-        <w:t>.</w:t>
-      </w:r>
-      <w:r>
-        <w:rPr>
-          <w:lang w:val="en-US"/>
+      <w:r>
+        <w:t>isi</w:t>
+      </w:r>
+      <w:r>
+        <w:rPr>
+          <w:spacing w:val="4"/>
         </w:rPr>
         <w:t xml:space="preserve"> </w:t>
       </w:r>
       <w:r>
-        <w:t>Berikut</w:t>
+        <w:t>dari</w:t>
+      </w:r>
+      <w:r>
+        <w:rPr>
+          <w:spacing w:val="4"/>
+        </w:rPr>
+        <w:t xml:space="preserve"> </w:t>
+      </w:r>
+      <w:r>
+        <w:t>kajian</w:t>
       </w:r>
       <w:r>
         <w:rPr>
@@ -4905,7 +4908,7 @@
         <w:t xml:space="preserve"> </w:t>
       </w:r>
       <w:r>
-        <w:t>adalah</w:t>
+        <w:t>pustaka</w:t>
       </w:r>
       <w:r>
         <w:rPr>
@@ -4914,118 +4917,82 @@
         <w:t xml:space="preserve"> </w:t>
       </w:r>
       <w:r>
-        <w:t>isi</w:t>
-      </w:r>
-      <w:r>
-        <w:rPr>
-          <w:spacing w:val="4"/>
+        <w:t>yang</w:t>
+      </w:r>
+      <w:r>
+        <w:rPr>
+          <w:spacing w:val="6"/>
         </w:rPr>
         <w:t xml:space="preserve"> </w:t>
       </w:r>
       <w:r>
-        <w:t>dari</w:t>
-      </w:r>
-      <w:r>
-        <w:rPr>
-          <w:spacing w:val="4"/>
+        <w:t>berisikan</w:t>
+      </w:r>
+      <w:r>
+        <w:rPr>
+          <w:spacing w:val="8"/>
         </w:rPr>
         <w:t xml:space="preserve"> </w:t>
       </w:r>
       <w:r>
-        <w:t>kajian</w:t>
-      </w:r>
-      <w:r>
-        <w:rPr>
-          <w:spacing w:val="8"/>
+        <w:t>penelitian-penelitian</w:t>
+      </w:r>
+      <w:r>
+        <w:rPr>
+          <w:lang w:val="en-US"/>
         </w:rPr>
         <w:t xml:space="preserve"> </w:t>
       </w:r>
       <w:r>
-        <w:t>pustaka</w:t>
-      </w:r>
-      <w:r>
-        <w:rPr>
-          <w:spacing w:val="7"/>
+        <w:rPr>
+          <w:spacing w:val="-52"/>
         </w:rPr>
         <w:t xml:space="preserve"> </w:t>
       </w:r>
       <w:r>
-        <w:t>yang</w:t>
-      </w:r>
-      <w:r>
-        <w:rPr>
-          <w:spacing w:val="6"/>
+        <w:rPr>
+          <w:spacing w:val="-52"/>
+          <w:lang w:val="en-US"/>
+        </w:rPr>
+        <w:t xml:space="preserve">   </w:t>
+      </w:r>
+      <w:r>
+        <w:t>sebelumnya,</w:t>
+      </w:r>
+      <w:r>
+        <w:rPr>
+          <w:spacing w:val="-3"/>
         </w:rPr>
         <w:t xml:space="preserve"> </w:t>
       </w:r>
       <w:r>
-        <w:t>berisikan</w:t>
-      </w:r>
-      <w:r>
-        <w:rPr>
-          <w:spacing w:val="8"/>
+        <w:t>dapat</w:t>
+      </w:r>
+      <w:r>
+        <w:rPr>
+          <w:spacing w:val="-1"/>
         </w:rPr>
         <w:t xml:space="preserve"> </w:t>
       </w:r>
       <w:r>
-        <w:t>penelitian-penelitian</w:t>
-      </w:r>
-      <w:r>
-        <w:rPr>
-          <w:lang w:val="en-US"/>
+        <w:t>dilihat</w:t>
+      </w:r>
+      <w:r>
+        <w:rPr>
+          <w:spacing w:val="1"/>
         </w:rPr>
         <w:t xml:space="preserve"> </w:t>
       </w:r>
       <w:r>
-        <w:rPr>
-          <w:spacing w:val="-52"/>
+        <w:t>pada</w:t>
+      </w:r>
+      <w:r>
+        <w:rPr>
+          <w:spacing w:val="-2"/>
         </w:rPr>
         <w:t xml:space="preserve"> </w:t>
       </w:r>
       <w:r>
-        <w:rPr>
-          <w:spacing w:val="-52"/>
-          <w:lang w:val="en-US"/>
-        </w:rPr>
-        <w:t xml:space="preserve">   </w:t>
-      </w:r>
-      <w:r>
-        <w:t>sebelumnya,</w:t>
-      </w:r>
-      <w:r>
-        <w:rPr>
-          <w:spacing w:val="-3"/>
-        </w:rPr>
-        <w:t xml:space="preserve"> </w:t>
-      </w:r>
-      <w:r>
-        <w:t>dapat</w:t>
-      </w:r>
-      <w:r>
-        <w:rPr>
-          <w:spacing w:val="-1"/>
-        </w:rPr>
-        <w:t xml:space="preserve"> </w:t>
-      </w:r>
-      <w:r>
-        <w:t>dilihat</w:t>
-      </w:r>
-      <w:r>
-        <w:rPr>
-          <w:spacing w:val="1"/>
-        </w:rPr>
-        <w:t xml:space="preserve"> </w:t>
-      </w:r>
-      <w:r>
-        <w:t>pada</w:t>
-      </w:r>
-      <w:r>
-        <w:rPr>
-          <w:spacing w:val="-2"/>
-        </w:rPr>
-        <w:t xml:space="preserve"> </w:t>
-      </w:r>
-      <w:r>
         <w:t>Tabel.2.1.</w:t>
       </w:r>
     </w:p>
@@ -5051,7 +5018,7 @@
         </w:rPr>
         <w:fldChar w:fldCharType="separate"/>
       </w:r>
-      <w:bookmarkStart w:id="29" w:name="_Toc175987526"/>
+      <w:bookmarkStart w:id="28" w:name="_Toc175987526"/>
       <w:r>
         <w:rPr>
           <w:noProof/>
@@ -5072,43 +5039,27 @@
         </w:rPr>
         <w:t xml:space="preserve"> </w:t>
       </w:r>
+      <w:r>
+        <w:rPr>
+          <w:lang w:val="en-US"/>
+        </w:rPr>
+        <w:t xml:space="preserve">Tabel 2.1 Daftar </w:t>
+      </w:r>
       <w:proofErr w:type="spellStart"/>
       <w:r>
         <w:rPr>
           <w:lang w:val="en-US"/>
         </w:rPr>
-        <w:t>Tabel</w:t>
+        <w:t>Tinjauan</w:t>
       </w:r>
       <w:proofErr w:type="spellEnd"/>
       <w:r>
         <w:rPr>
           <w:lang w:val="en-US"/>
         </w:rPr>
-        <w:t xml:space="preserve"> 2.1 Daftar </w:t>
-      </w:r>
-      <w:proofErr w:type="spellStart"/>
-      <w:r>
-        <w:rPr>
-          <w:lang w:val="en-US"/>
-        </w:rPr>
-        <w:t>Tinjauan</w:t>
-      </w:r>
-      <w:proofErr w:type="spellEnd"/>
-      <w:r>
-        <w:rPr>
-          <w:lang w:val="en-US"/>
-        </w:rPr>
-        <w:t xml:space="preserve"> </w:t>
-      </w:r>
-      <w:proofErr w:type="spellStart"/>
-      <w:r>
-        <w:rPr>
-          <w:lang w:val="en-US"/>
-        </w:rPr>
-        <w:t>Pustaka</w:t>
-      </w:r>
-      <w:bookmarkEnd w:id="29"/>
-      <w:proofErr w:type="spellEnd"/>
+        <w:t xml:space="preserve"> Pustaka</w:t>
+      </w:r>
+      <w:bookmarkEnd w:id="28"/>
     </w:p>
     <w:p>
       <w:pPr>
@@ -6401,9 +6352,9 @@
           <w:szCs w:val="26"/>
         </w:rPr>
       </w:pPr>
-      <w:bookmarkStart w:id="30" w:name="_Toc496077800"/>
-      <w:bookmarkStart w:id="31" w:name="_Toc175987971"/>
-      <w:bookmarkStart w:id="32" w:name="_Hlk175776203"/>
+      <w:bookmarkStart w:id="29" w:name="_Toc496077800"/>
+      <w:bookmarkStart w:id="30" w:name="_Toc175987971"/>
+      <w:bookmarkStart w:id="31" w:name="_Hlk175776203"/>
       <w:r>
         <w:rPr>
           <w:rFonts w:cs="Calibri"/>
@@ -6413,10 +6364,10 @@
         <w:lastRenderedPageBreak/>
         <w:t>Implementation and Performance Analysis of AES-128 CBC algorithm in WSNs</w:t>
       </w:r>
+      <w:bookmarkEnd w:id="29"/>
       <w:bookmarkEnd w:id="30"/>
-      <w:bookmarkEnd w:id="31"/>
-    </w:p>
-    <w:bookmarkEnd w:id="32"/>
+    </w:p>
+    <w:bookmarkEnd w:id="31"/>
     <w:p>
       <w:pPr>
         <w:pStyle w:val="BodyTextFirstIndent"/>
@@ -6577,8 +6528,8 @@
           <w:szCs w:val="26"/>
         </w:rPr>
       </w:pPr>
-      <w:bookmarkStart w:id="33" w:name="_Toc496077801"/>
-      <w:bookmarkStart w:id="34" w:name="_Toc175987972"/>
+      <w:bookmarkStart w:id="32" w:name="_Toc496077801"/>
+      <w:bookmarkStart w:id="33" w:name="_Toc175987972"/>
       <w:r>
         <w:rPr>
           <w:rFonts w:cs="Calibri"/>
@@ -6587,8 +6538,8 @@
         </w:rPr>
         <w:t>Implementasi Algoritme Clefia 128-Bit untuk Pengamanan Modul Komunikasi Lora.</w:t>
       </w:r>
+      <w:bookmarkEnd w:id="32"/>
       <w:bookmarkEnd w:id="33"/>
-      <w:bookmarkEnd w:id="34"/>
     </w:p>
     <w:p>
       <w:pPr>
@@ -6723,14 +6674,14 @@
           <w:szCs w:val="26"/>
         </w:rPr>
       </w:pPr>
-      <w:bookmarkStart w:id="35" w:name="_Toc175987973"/>
+      <w:bookmarkStart w:id="34" w:name="_Toc175987973"/>
       <w:r>
         <w:rPr>
           <w:szCs w:val="26"/>
         </w:rPr>
         <w:t>Implementasi Algoritma Enkripsi Snow-V pada Wireless Sensor Network (WSN)</w:t>
       </w:r>
-      <w:bookmarkEnd w:id="35"/>
+      <w:bookmarkEnd w:id="34"/>
     </w:p>
     <w:p>
       <w:pPr>
@@ -6935,62 +6886,62 @@
           <w:lang w:val="en-US"/>
         </w:rPr>
       </w:pPr>
-      <w:bookmarkStart w:id="36" w:name="_Toc175987974"/>
+      <w:bookmarkStart w:id="35" w:name="_Toc175987974"/>
       <w:r>
         <w:rPr>
           <w:lang w:val="en-US"/>
         </w:rPr>
         <w:t>Dasar Teori</w:t>
       </w:r>
+      <w:bookmarkEnd w:id="35"/>
+    </w:p>
+    <w:p>
+      <w:pPr>
+        <w:pStyle w:val="BodyText"/>
+      </w:pPr>
+      <w:r>
+        <w:t>Pada dasar teori akan di</w:t>
+      </w:r>
+      <w:r>
+        <w:rPr>
+          <w:lang w:val="sv-SE"/>
+        </w:rPr>
+        <w:t xml:space="preserve">jelaskan </w:t>
+      </w:r>
+      <w:r>
+        <w:t>teori-teori yang d</w:t>
+      </w:r>
+      <w:r>
+        <w:rPr>
+          <w:lang w:val="sv-SE"/>
+        </w:rPr>
+        <w:t xml:space="preserve">igunakan dalam </w:t>
+      </w:r>
+      <w:r>
+        <w:t xml:space="preserve">mengimplementasikan penelitian ini. </w:t>
+      </w:r>
+      <w:r>
+        <w:t xml:space="preserve">Dengan adanya </w:t>
+      </w:r>
+      <w:r>
+        <w:t>pengertian, persamaan, dan cara kerja yang diharapkan dapat sebagai penunjang pemahaman dalam penelitian</w:t>
+      </w:r>
+      <w:r>
+        <w:t>.</w:t>
+      </w:r>
+    </w:p>
+    <w:p>
+      <w:pPr>
+        <w:pStyle w:val="Heading3"/>
+      </w:pPr>
+      <w:bookmarkStart w:id="36" w:name="_Toc175987975"/>
+      <w:r>
+        <w:rPr>
+          <w:lang w:val="en-US"/>
+        </w:rPr>
+        <w:t>Wireless Sensor Network</w:t>
+      </w:r>
       <w:bookmarkEnd w:id="36"/>
-    </w:p>
-    <w:p>
-      <w:pPr>
-        <w:pStyle w:val="BodyText"/>
-      </w:pPr>
-      <w:r>
-        <w:t>Pada dasar teori akan di</w:t>
-      </w:r>
-      <w:r>
-        <w:rPr>
-          <w:lang w:val="sv-SE"/>
-        </w:rPr>
-        <w:t xml:space="preserve">jelaskan </w:t>
-      </w:r>
-      <w:r>
-        <w:t>teori-teori yang d</w:t>
-      </w:r>
-      <w:r>
-        <w:rPr>
-          <w:lang w:val="sv-SE"/>
-        </w:rPr>
-        <w:t xml:space="preserve">igunakan dalam </w:t>
-      </w:r>
-      <w:r>
-        <w:t xml:space="preserve">mengimplementasikan penelitian ini. </w:t>
-      </w:r>
-      <w:r>
-        <w:t xml:space="preserve">Dengan adanya </w:t>
-      </w:r>
-      <w:r>
-        <w:t>pengertian, persamaan, dan cara kerja yang diharapkan dapat sebagai penunjang pemahaman dalam penelitian</w:t>
-      </w:r>
-      <w:r>
-        <w:t>.</w:t>
-      </w:r>
-    </w:p>
-    <w:p>
-      <w:pPr>
-        <w:pStyle w:val="Heading3"/>
-      </w:pPr>
-      <w:bookmarkStart w:id="37" w:name="_Toc175987975"/>
-      <w:r>
-        <w:rPr>
-          <w:lang w:val="en-US"/>
-        </w:rPr>
-        <w:t>Wireless Sensor Network</w:t>
-      </w:r>
-      <w:bookmarkEnd w:id="37"/>
     </w:p>
     <w:p>
       <w:pPr>
@@ -7060,7 +7011,7 @@
           <wp:inline distT="0" distB="0" distL="0" distR="0" wp14:anchorId="3E4F4115" wp14:editId="41B9E29A">
             <wp:extent cx="3479470" cy="1672079"/>
             <wp:effectExtent l="0" t="0" r="6985" b="4445"/>
-            <wp:docPr id="31882807" name="Picture 1"/>
+            <wp:docPr id="31882807" name="Picture 2"/>
             <wp:cNvGraphicFramePr>
               <a:graphicFrameLocks xmlns:a="http://schemas.openxmlformats.org/drawingml/2006/main" noChangeAspect="1"/>
             </wp:cNvGraphicFramePr>
@@ -7128,7 +7079,7 @@
         </w:rPr>
         <w:fldChar w:fldCharType="separate"/>
       </w:r>
-      <w:bookmarkStart w:id="38" w:name="_Toc175988313"/>
+      <w:bookmarkStart w:id="37" w:name="_Toc175988313"/>
       <w:r>
         <w:rPr>
           <w:noProof/>
@@ -7155,47 +7106,47 @@
         </w:rPr>
         <w:t>Gambar 2.1 Wireless Sensor Network</w:t>
       </w:r>
+      <w:bookmarkEnd w:id="37"/>
+    </w:p>
+    <w:p>
+      <w:pPr>
+        <w:pStyle w:val="SubCaption"/>
+        <w:rPr>
+          <w:lang w:val="en-US"/>
+        </w:rPr>
+      </w:pPr>
+      <w:r>
+        <w:rPr>
+          <w:lang w:val="en-US"/>
+        </w:rPr>
+        <w:t xml:space="preserve">(Sumber: </w:t>
+      </w:r>
+      <w:r>
+        <w:rPr>
+          <w:lang w:val="en-US"/>
+        </w:rPr>
+        <w:t>commons.wikimedia.org</w:t>
+      </w:r>
+      <w:r>
+        <w:rPr>
+          <w:lang w:val="en-US"/>
+        </w:rPr>
+        <w:t>)</w:t>
+      </w:r>
+    </w:p>
+    <w:p>
+      <w:pPr>
+        <w:pStyle w:val="Heading3"/>
+      </w:pPr>
+      <w:bookmarkStart w:id="38" w:name="_Toc175987976"/>
+      <w:proofErr w:type="spellStart"/>
+      <w:r>
+        <w:rPr>
+          <w:lang w:val="en-US"/>
+        </w:rPr>
+        <w:t>Kriptografi</w:t>
+      </w:r>
       <w:bookmarkEnd w:id="38"/>
-    </w:p>
-    <w:p>
-      <w:pPr>
-        <w:pStyle w:val="SubCaption"/>
-        <w:rPr>
-          <w:lang w:val="en-US"/>
-        </w:rPr>
-      </w:pPr>
-      <w:r>
-        <w:rPr>
-          <w:lang w:val="en-US"/>
-        </w:rPr>
-        <w:t xml:space="preserve">(Sumber: </w:t>
-      </w:r>
-      <w:r>
-        <w:rPr>
-          <w:lang w:val="en-US"/>
-        </w:rPr>
-        <w:t>commons.wikimedia.org</w:t>
-      </w:r>
-      <w:r>
-        <w:rPr>
-          <w:lang w:val="en-US"/>
-        </w:rPr>
-        <w:t>)</w:t>
-      </w:r>
-    </w:p>
-    <w:p>
-      <w:pPr>
-        <w:pStyle w:val="Heading3"/>
-      </w:pPr>
-      <w:bookmarkStart w:id="39" w:name="_Toc175987976"/>
-      <w:proofErr w:type="spellStart"/>
-      <w:r>
-        <w:rPr>
-          <w:lang w:val="en-US"/>
-        </w:rPr>
-        <w:t>Kriptografi</w:t>
-      </w:r>
-      <w:bookmarkEnd w:id="39"/>
       <w:proofErr w:type="spellEnd"/>
     </w:p>
     <w:p>
@@ -7220,7 +7171,7 @@
       <w:pPr>
         <w:pStyle w:val="Heading3"/>
       </w:pPr>
-      <w:bookmarkStart w:id="40" w:name="_Toc175987977"/>
+      <w:bookmarkStart w:id="39" w:name="_Toc175987977"/>
       <w:proofErr w:type="spellStart"/>
       <w:r>
         <w:rPr>
@@ -7235,7 +7186,7 @@
         </w:rPr>
         <w:t xml:space="preserve"> ChaCha20</w:t>
       </w:r>
-      <w:bookmarkEnd w:id="40"/>
+      <w:bookmarkEnd w:id="39"/>
     </w:p>
     <w:p>
       <w:pPr>
@@ -7345,7 +7296,7 @@
           <wp:inline distT="0" distB="0" distL="0" distR="0" wp14:anchorId="7ECA0CF4" wp14:editId="1D36B72B">
             <wp:extent cx="2966993" cy="252484"/>
             <wp:effectExtent l="0" t="0" r="5080" b="0"/>
-            <wp:docPr id="2012944502" name="Picture 5"/>
+            <wp:docPr id="2012944502" name="Picture 3"/>
             <wp:cNvGraphicFramePr>
               <a:graphicFrameLocks xmlns:a="http://schemas.openxmlformats.org/drawingml/2006/main" noChangeAspect="1"/>
             </wp:cNvGraphicFramePr>
@@ -7452,7 +7403,7 @@
           <wp:inline distT="0" distB="0" distL="0" distR="0" wp14:anchorId="150B1F5B" wp14:editId="439375DF">
             <wp:extent cx="3051742" cy="4274820"/>
             <wp:effectExtent l="0" t="0" r="0" b="0"/>
-            <wp:docPr id="76250486" name="Picture 2"/>
+            <wp:docPr id="76250486" name="Picture 4"/>
             <wp:cNvGraphicFramePr>
               <a:graphicFrameLocks xmlns:a="http://schemas.openxmlformats.org/drawingml/2006/main" noChangeAspect="1"/>
             </wp:cNvGraphicFramePr>
@@ -7496,7 +7447,7 @@
       <w:pPr>
         <w:pStyle w:val="Caption"/>
         <w:rPr>
-          <w:lang w:val="en-US"/>
+          <w:lang w:val="sv-SE"/>
         </w:rPr>
       </w:pPr>
       <w:r>
@@ -7509,7 +7460,7 @@
       <w:r>
         <w:rPr>
           <w:color w:val="FFFFFF" w:themeColor="background1"/>
-          <w:lang w:val="en-US"/>
+          <w:lang w:val="sv-SE"/>
         </w:rPr>
         <w:instrText xml:space="preserve"> SEQ Gambar \* ARABIC </w:instrText>
       </w:r>
@@ -7520,12 +7471,12 @@
         </w:rPr>
         <w:fldChar w:fldCharType="separate"/>
       </w:r>
-      <w:bookmarkStart w:id="41" w:name="_Toc175988314"/>
+      <w:bookmarkStart w:id="40" w:name="_Toc175988314"/>
       <w:r>
         <w:rPr>
           <w:noProof/>
           <w:color w:val="FFFFFF" w:themeColor="background1"/>
-          <w:lang w:val="en-US"/>
+          <w:lang w:val="sv-SE"/>
         </w:rPr>
         <w:t>2</w:t>
       </w:r>
@@ -7538,25 +7489,11 @@
       </w:r>
       <w:r>
         <w:rPr>
-          <w:lang w:val="en-US"/>
-        </w:rPr>
-        <w:t xml:space="preserve"> Gambar 2.2 Cara </w:t>
-      </w:r>
-      <w:proofErr w:type="spellStart"/>
-      <w:r>
-        <w:rPr>
-          <w:lang w:val="en-US"/>
-        </w:rPr>
-        <w:t>Kerja</w:t>
-      </w:r>
-      <w:proofErr w:type="spellEnd"/>
-      <w:r>
-        <w:rPr>
-          <w:lang w:val="en-US"/>
-        </w:rPr>
-        <w:t xml:space="preserve"> ChaCha20</w:t>
-      </w:r>
-      <w:bookmarkEnd w:id="41"/>
+          <w:lang w:val="sv-SE"/>
+        </w:rPr>
+        <w:t xml:space="preserve"> Gambar 2.2 Cara Kerja ChaCha20</w:t>
+      </w:r>
+      <w:bookmarkEnd w:id="40"/>
     </w:p>
     <w:p>
       <w:pPr>
@@ -7594,7 +7531,7 @@
           <w:lang w:val="en-US"/>
         </w:rPr>
       </w:pPr>
-      <w:bookmarkStart w:id="42" w:name="_Toc175987978"/>
+      <w:bookmarkStart w:id="41" w:name="_Toc175987978"/>
       <w:proofErr w:type="spellStart"/>
       <w:r>
         <w:rPr>
@@ -7609,7 +7546,7 @@
         </w:rPr>
         <w:t xml:space="preserve"> ESP-NOW</w:t>
       </w:r>
-      <w:bookmarkEnd w:id="42"/>
+      <w:bookmarkEnd w:id="41"/>
     </w:p>
     <w:p>
       <w:pPr>
@@ -7707,21 +7644,7 @@
         <w:rPr>
           <w:lang w:val="en-US"/>
         </w:rPr>
-        <w:t xml:space="preserve"> </w:t>
-      </w:r>
-      <w:proofErr w:type="spellStart"/>
-      <w:r>
-        <w:rPr>
-          <w:lang w:val="en-US"/>
-        </w:rPr>
-        <w:t>untuk</w:t>
-      </w:r>
-      <w:proofErr w:type="spellEnd"/>
-      <w:r>
-        <w:rPr>
-          <w:lang w:val="en-US"/>
-        </w:rPr>
-        <w:t xml:space="preserve"> </w:t>
+        <w:t xml:space="preserve"> untuk </w:t>
       </w:r>
       <w:r>
         <w:rPr>
@@ -7765,21 +7688,7 @@
         <w:rPr>
           <w:lang w:val="en-US"/>
         </w:rPr>
-        <w:t xml:space="preserve"> </w:t>
-      </w:r>
-      <w:proofErr w:type="spellStart"/>
-      <w:r>
-        <w:rPr>
-          <w:lang w:val="en-US"/>
-        </w:rPr>
-        <w:t>untuk</w:t>
-      </w:r>
-      <w:proofErr w:type="spellEnd"/>
-      <w:r>
-        <w:rPr>
-          <w:lang w:val="en-US"/>
-        </w:rPr>
-        <w:t xml:space="preserve"> </w:t>
+        <w:t xml:space="preserve"> untuk </w:t>
       </w:r>
       <w:proofErr w:type="spellStart"/>
       <w:r>
@@ -7999,41 +7908,13 @@
         <w:rPr>
           <w:lang w:val="en-US"/>
         </w:rPr>
-        <w:t xml:space="preserve"> </w:t>
-      </w:r>
-      <w:proofErr w:type="spellStart"/>
-      <w:r>
-        <w:rPr>
-          <w:lang w:val="en-US"/>
-        </w:rPr>
-        <w:t>siny</w:t>
-      </w:r>
-      <w:r>
-        <w:rPr>
-          <w:lang w:val="en-US"/>
-        </w:rPr>
-        <w:t>al</w:t>
-      </w:r>
-      <w:proofErr w:type="spellEnd"/>
-      <w:r>
-        <w:rPr>
-          <w:lang w:val="en-US"/>
-        </w:rPr>
-        <w:t xml:space="preserve"> </w:t>
-      </w:r>
-      <w:proofErr w:type="spellStart"/>
-      <w:r>
-        <w:rPr>
-          <w:lang w:val="en-US"/>
-        </w:rPr>
-        <w:t>dapat</w:t>
-      </w:r>
-      <w:proofErr w:type="spellEnd"/>
-      <w:r>
-        <w:rPr>
-          <w:lang w:val="en-US"/>
-        </w:rPr>
-        <w:t xml:space="preserve"> </w:t>
+        <w:t xml:space="preserve"> siny</w:t>
+      </w:r>
+      <w:r>
+        <w:rPr>
+          <w:lang w:val="en-US"/>
+        </w:rPr>
+        <w:t xml:space="preserve">al dapat </w:t>
       </w:r>
       <w:proofErr w:type="spellStart"/>
       <w:r>
@@ -8155,21 +8036,7 @@
         <w:rPr>
           <w:lang w:val="en-US"/>
         </w:rPr>
-        <w:t xml:space="preserve"> </w:t>
-      </w:r>
-      <w:proofErr w:type="spellStart"/>
-      <w:r>
-        <w:rPr>
-          <w:lang w:val="en-US"/>
-        </w:rPr>
-        <w:t>ini</w:t>
-      </w:r>
-      <w:proofErr w:type="spellEnd"/>
-      <w:r>
-        <w:rPr>
-          <w:lang w:val="en-US"/>
-        </w:rPr>
-        <w:t xml:space="preserve"> </w:t>
+        <w:t xml:space="preserve"> ini </w:t>
       </w:r>
       <w:proofErr w:type="spellStart"/>
       <w:r>
@@ -8335,21 +8202,7 @@
         <w:rPr>
           <w:lang w:val="en-US"/>
         </w:rPr>
-        <w:t xml:space="preserve"> </w:t>
-      </w:r>
-      <w:proofErr w:type="spellStart"/>
-      <w:r>
-        <w:rPr>
-          <w:lang w:val="en-US"/>
-        </w:rPr>
-        <w:t>untuk</w:t>
-      </w:r>
-      <w:proofErr w:type="spellEnd"/>
-      <w:r>
-        <w:rPr>
-          <w:lang w:val="en-US"/>
-        </w:rPr>
-        <w:t xml:space="preserve"> </w:t>
+        <w:t xml:space="preserve"> untuk </w:t>
       </w:r>
       <w:proofErr w:type="spellStart"/>
       <w:r>
@@ -8419,14 +8272,14 @@
         <w:rPr>
           <w:lang w:val="en-US"/>
         </w:rPr>
-        <w:t xml:space="preserve">(CSMA/CA) </w:t>
+        <w:t xml:space="preserve">(CSMA/CA) untuk </w:t>
       </w:r>
       <w:proofErr w:type="spellStart"/>
       <w:r>
         <w:rPr>
           <w:lang w:val="en-US"/>
         </w:rPr>
-        <w:t>untuk</w:t>
+        <w:t>mencegah</w:t>
       </w:r>
       <w:proofErr w:type="spellEnd"/>
       <w:r>
@@ -8440,7 +8293,7 @@
         <w:rPr>
           <w:lang w:val="en-US"/>
         </w:rPr>
-        <w:t>mencegah</w:t>
+        <w:t>terjadinya</w:t>
       </w:r>
       <w:proofErr w:type="spellEnd"/>
       <w:r>
@@ -8454,7 +8307,7 @@
         <w:rPr>
           <w:lang w:val="en-US"/>
         </w:rPr>
-        <w:t>terjadinya</w:t>
+        <w:t>tabrakan</w:t>
       </w:r>
       <w:proofErr w:type="spellEnd"/>
       <w:r>
@@ -8468,13 +8321,27 @@
         <w:rPr>
           <w:lang w:val="en-US"/>
         </w:rPr>
-        <w:t>tabrakan</w:t>
+        <w:t>ataupun</w:t>
       </w:r>
       <w:proofErr w:type="spellEnd"/>
       <w:r>
         <w:rPr>
           <w:lang w:val="en-US"/>
         </w:rPr>
+        <w:t xml:space="preserve"> data yang </w:t>
+      </w:r>
+      <w:proofErr w:type="spellStart"/>
+      <w:r>
+        <w:rPr>
+          <w:lang w:val="en-US"/>
+        </w:rPr>
+        <w:t>tidak</w:t>
+      </w:r>
+      <w:proofErr w:type="spellEnd"/>
+      <w:r>
+        <w:rPr>
+          <w:lang w:val="en-US"/>
+        </w:rPr>
         <w:t xml:space="preserve"> </w:t>
       </w:r>
       <w:proofErr w:type="spellStart"/>
@@ -8482,21 +8349,21 @@
         <w:rPr>
           <w:lang w:val="en-US"/>
         </w:rPr>
-        <w:t>ataupun</w:t>
+        <w:t>terkirim</w:t>
       </w:r>
       <w:proofErr w:type="spellEnd"/>
       <w:r>
         <w:rPr>
           <w:lang w:val="en-US"/>
         </w:rPr>
-        <w:t xml:space="preserve"> data yang </w:t>
+        <w:t xml:space="preserve"> </w:t>
       </w:r>
       <w:proofErr w:type="spellStart"/>
       <w:r>
         <w:rPr>
           <w:lang w:val="en-US"/>
         </w:rPr>
-        <w:t>tidak</w:t>
+        <w:t>karena</w:t>
       </w:r>
       <w:proofErr w:type="spellEnd"/>
       <w:r>
@@ -8510,7 +8377,7 @@
         <w:rPr>
           <w:lang w:val="en-US"/>
         </w:rPr>
-        <w:t>terkirim</w:t>
+        <w:t>adanya</w:t>
       </w:r>
       <w:proofErr w:type="spellEnd"/>
       <w:r>
@@ -8524,70 +8391,28 @@
         <w:rPr>
           <w:lang w:val="en-US"/>
         </w:rPr>
-        <w:t>karena</w:t>
+        <w:t>komunikasi</w:t>
       </w:r>
       <w:proofErr w:type="spellEnd"/>
       <w:r>
         <w:rPr>
           <w:lang w:val="en-US"/>
         </w:rPr>
-        <w:t xml:space="preserve"> </w:t>
+        <w:t xml:space="preserve"> lain pada </w:t>
       </w:r>
       <w:proofErr w:type="spellStart"/>
       <w:r>
         <w:rPr>
           <w:lang w:val="en-US"/>
         </w:rPr>
-        <w:t>adanya</w:t>
+        <w:t>jalur</w:t>
       </w:r>
       <w:proofErr w:type="spellEnd"/>
       <w:r>
         <w:rPr>
           <w:lang w:val="en-US"/>
         </w:rPr>
-        <w:t xml:space="preserve"> </w:t>
-      </w:r>
-      <w:proofErr w:type="spellStart"/>
-      <w:r>
-        <w:rPr>
-          <w:lang w:val="en-US"/>
-        </w:rPr>
-        <w:t>komunikasi</w:t>
-      </w:r>
-      <w:proofErr w:type="spellEnd"/>
-      <w:r>
-        <w:rPr>
-          <w:lang w:val="en-US"/>
-        </w:rPr>
-        <w:t xml:space="preserve"> lain pada </w:t>
-      </w:r>
-      <w:proofErr w:type="spellStart"/>
-      <w:r>
-        <w:rPr>
-          <w:lang w:val="en-US"/>
-        </w:rPr>
-        <w:t>jalur</w:t>
-      </w:r>
-      <w:proofErr w:type="spellEnd"/>
-      <w:r>
-        <w:rPr>
-          <w:lang w:val="en-US"/>
-        </w:rPr>
-        <w:t xml:space="preserve"> </w:t>
-      </w:r>
-      <w:proofErr w:type="spellStart"/>
-      <w:r>
-        <w:rPr>
-          <w:lang w:val="en-US"/>
-        </w:rPr>
-        <w:t>atau</w:t>
-      </w:r>
-      <w:proofErr w:type="spellEnd"/>
-      <w:r>
-        <w:rPr>
-          <w:lang w:val="en-US"/>
-        </w:rPr>
-        <w:t xml:space="preserve"> </w:t>
+        <w:t xml:space="preserve"> atau </w:t>
       </w:r>
       <w:proofErr w:type="spellStart"/>
       <w:r>
@@ -8664,7 +8489,7 @@
           <wp:inline distT="0" distB="0" distL="0" distR="0" wp14:anchorId="0E33980B" wp14:editId="79E3CF83">
             <wp:extent cx="2857500" cy="1871759"/>
             <wp:effectExtent l="0" t="0" r="0" b="0"/>
-            <wp:docPr id="1644893691" name="Picture 1"/>
+            <wp:docPr id="1644893691" name="Picture 5"/>
             <wp:cNvGraphicFramePr>
               <a:graphicFrameLocks xmlns:a="http://schemas.openxmlformats.org/drawingml/2006/main" noChangeAspect="1"/>
             </wp:cNvGraphicFramePr>
@@ -8719,7 +8544,7 @@
         </w:rPr>
         <w:fldChar w:fldCharType="separate"/>
       </w:r>
-      <w:bookmarkStart w:id="43" w:name="_Toc175988315"/>
+      <w:bookmarkStart w:id="42" w:name="_Toc175988315"/>
       <w:r>
         <w:rPr>
           <w:noProof/>
@@ -8739,7 +8564,7 @@
         </w:rPr>
         <w:t xml:space="preserve"> Gambar 2.3 ESP-NOW Layer</w:t>
       </w:r>
-      <w:bookmarkEnd w:id="43"/>
+      <w:bookmarkEnd w:id="42"/>
     </w:p>
     <w:p>
       <w:pPr>
@@ -8780,8 +8605,8 @@
           <w:lang w:val="en-US"/>
         </w:rPr>
       </w:pPr>
-      <w:bookmarkStart w:id="44" w:name="_Toc496077810"/>
-      <w:bookmarkStart w:id="45" w:name="_Toc175987979"/>
+      <w:bookmarkStart w:id="43" w:name="_Toc496077810"/>
+      <w:bookmarkStart w:id="44" w:name="_Toc175987979"/>
       <w:r>
         <w:rPr>
           <w:lang w:val="en-US"/>
@@ -8789,8 +8614,8 @@
         <w:lastRenderedPageBreak/>
         <w:t>METODOLOGI</w:t>
       </w:r>
+      <w:bookmarkEnd w:id="43"/>
       <w:bookmarkEnd w:id="44"/>
-      <w:bookmarkEnd w:id="45"/>
     </w:p>
     <w:p>
       <w:pPr>
@@ -8838,6 +8663,20 @@
         <w:rPr>
           <w:lang w:val="en-US"/>
         </w:rPr>
+        <w:t xml:space="preserve"> atau </w:t>
+      </w:r>
+      <w:proofErr w:type="spellStart"/>
+      <w:r>
+        <w:rPr>
+          <w:lang w:val="en-US"/>
+        </w:rPr>
+        <w:t>bab</w:t>
+      </w:r>
+      <w:proofErr w:type="spellEnd"/>
+      <w:r>
+        <w:rPr>
+          <w:lang w:val="en-US"/>
+        </w:rPr>
         <w:t xml:space="preserve"> </w:t>
       </w:r>
       <w:proofErr w:type="spellStart"/>
@@ -8845,7 +8684,7 @@
         <w:rPr>
           <w:lang w:val="en-US"/>
         </w:rPr>
-        <w:t>atau</w:t>
+        <w:t>metodologi</w:t>
       </w:r>
       <w:proofErr w:type="spellEnd"/>
       <w:r>
@@ -8859,7 +8698,7 @@
         <w:rPr>
           <w:lang w:val="en-US"/>
         </w:rPr>
-        <w:t>bab</w:t>
+        <w:t>dalam</w:t>
       </w:r>
       <w:proofErr w:type="spellEnd"/>
       <w:r>
@@ -8873,13 +8712,27 @@
         <w:rPr>
           <w:lang w:val="en-US"/>
         </w:rPr>
-        <w:t>metodologi</w:t>
+        <w:t>penelitian</w:t>
       </w:r>
       <w:proofErr w:type="spellEnd"/>
       <w:r>
         <w:rPr>
           <w:lang w:val="en-US"/>
         </w:rPr>
+        <w:t xml:space="preserve"> ini, </w:t>
+      </w:r>
+      <w:proofErr w:type="spellStart"/>
+      <w:r>
+        <w:rPr>
+          <w:lang w:val="en-US"/>
+        </w:rPr>
+        <w:t>penulis</w:t>
+      </w:r>
+      <w:proofErr w:type="spellEnd"/>
+      <w:r>
+        <w:rPr>
+          <w:lang w:val="en-US"/>
+        </w:rPr>
         <w:t xml:space="preserve"> </w:t>
       </w:r>
       <w:proofErr w:type="spellStart"/>
@@ -8887,6 +8740,166 @@
         <w:rPr>
           <w:lang w:val="en-US"/>
         </w:rPr>
+        <w:t>akan</w:t>
+      </w:r>
+      <w:proofErr w:type="spellEnd"/>
+      <w:r>
+        <w:rPr>
+          <w:lang w:val="en-US"/>
+        </w:rPr>
+        <w:t xml:space="preserve"> </w:t>
+      </w:r>
+      <w:proofErr w:type="spellStart"/>
+      <w:r>
+        <w:rPr>
+          <w:lang w:val="en-US"/>
+        </w:rPr>
+        <w:t>membahas</w:t>
+      </w:r>
+      <w:proofErr w:type="spellEnd"/>
+      <w:r>
+        <w:rPr>
+          <w:lang w:val="en-US"/>
+        </w:rPr>
+        <w:t xml:space="preserve"> </w:t>
+      </w:r>
+      <w:proofErr w:type="spellStart"/>
+      <w:r>
+        <w:rPr>
+          <w:lang w:val="en-US"/>
+        </w:rPr>
+        <w:t>beberapa</w:t>
+      </w:r>
+      <w:proofErr w:type="spellEnd"/>
+      <w:r>
+        <w:rPr>
+          <w:lang w:val="en-US"/>
+        </w:rPr>
+        <w:t xml:space="preserve"> sub-</w:t>
+      </w:r>
+      <w:proofErr w:type="spellStart"/>
+      <w:r>
+        <w:rPr>
+          <w:lang w:val="en-US"/>
+        </w:rPr>
+        <w:t>bab.</w:t>
+      </w:r>
+      <w:proofErr w:type="spellEnd"/>
+      <w:r>
+        <w:rPr>
+          <w:lang w:val="en-US"/>
+        </w:rPr>
+        <w:t xml:space="preserve"> </w:t>
+      </w:r>
+      <w:proofErr w:type="spellStart"/>
+      <w:r>
+        <w:rPr>
+          <w:lang w:val="en-US"/>
+        </w:rPr>
+        <w:t>Pertama</w:t>
+      </w:r>
+      <w:proofErr w:type="spellEnd"/>
+      <w:r>
+        <w:rPr>
+          <w:lang w:val="en-US"/>
+        </w:rPr>
+        <w:t xml:space="preserve">, </w:t>
+      </w:r>
+      <w:proofErr w:type="spellStart"/>
+      <w:r>
+        <w:rPr>
+          <w:lang w:val="en-US"/>
+        </w:rPr>
+        <w:t>akan</w:t>
+      </w:r>
+      <w:proofErr w:type="spellEnd"/>
+      <w:r>
+        <w:rPr>
+          <w:lang w:val="en-US"/>
+        </w:rPr>
+        <w:t xml:space="preserve"> </w:t>
+      </w:r>
+      <w:proofErr w:type="spellStart"/>
+      <w:r>
+        <w:rPr>
+          <w:lang w:val="en-US"/>
+        </w:rPr>
+        <w:t>di</w:t>
+      </w:r>
+      <w:r>
+        <w:rPr>
+          <w:lang w:val="en-US"/>
+        </w:rPr>
+        <w:t>jelaskan</w:t>
+      </w:r>
+      <w:proofErr w:type="spellEnd"/>
+      <w:r>
+        <w:rPr>
+          <w:lang w:val="en-US"/>
+        </w:rPr>
+        <w:t xml:space="preserve"> </w:t>
+      </w:r>
+      <w:proofErr w:type="spellStart"/>
+      <w:r>
+        <w:rPr>
+          <w:lang w:val="en-US"/>
+        </w:rPr>
+        <w:t>tentang</w:t>
+      </w:r>
+      <w:proofErr w:type="spellEnd"/>
+      <w:r>
+        <w:rPr>
+          <w:lang w:val="en-US"/>
+        </w:rPr>
+        <w:t xml:space="preserve"> </w:t>
+      </w:r>
+      <w:proofErr w:type="spellStart"/>
+      <w:r>
+        <w:rPr>
+          <w:lang w:val="en-US"/>
+        </w:rPr>
+        <w:t>tipe</w:t>
+      </w:r>
+      <w:proofErr w:type="spellEnd"/>
+      <w:r>
+        <w:rPr>
+          <w:lang w:val="en-US"/>
+        </w:rPr>
+        <w:t xml:space="preserve"> </w:t>
+      </w:r>
+      <w:proofErr w:type="spellStart"/>
+      <w:r>
+        <w:rPr>
+          <w:lang w:val="en-US"/>
+        </w:rPr>
+        <w:t>penelitian</w:t>
+      </w:r>
+      <w:proofErr w:type="spellEnd"/>
+      <w:r>
+        <w:rPr>
+          <w:lang w:val="en-US"/>
+        </w:rPr>
+        <w:t xml:space="preserve"> yang </w:t>
+      </w:r>
+      <w:proofErr w:type="spellStart"/>
+      <w:r>
+        <w:rPr>
+          <w:lang w:val="en-US"/>
+        </w:rPr>
+        <w:t>digunakan</w:t>
+      </w:r>
+      <w:proofErr w:type="spellEnd"/>
+      <w:r>
+        <w:rPr>
+          <w:lang w:val="en-US"/>
+        </w:rPr>
+        <w:t xml:space="preserve"> </w:t>
+      </w:r>
+      <w:proofErr w:type="spellStart"/>
+      <w:r>
+        <w:rPr>
+          <w:lang w:val="en-US"/>
+        </w:rPr>
         <w:t>dalam</w:t>
       </w:r>
       <w:proofErr w:type="spellEnd"/>
@@ -8908,6 +8921,34 @@
         <w:rPr>
           <w:lang w:val="en-US"/>
         </w:rPr>
+        <w:t xml:space="preserve"> ini. </w:t>
+      </w:r>
+      <w:proofErr w:type="spellStart"/>
+      <w:r>
+        <w:rPr>
+          <w:lang w:val="en-US"/>
+        </w:rPr>
+        <w:t>Selanjutnya</w:t>
+      </w:r>
+      <w:proofErr w:type="spellEnd"/>
+      <w:r>
+        <w:rPr>
+          <w:lang w:val="en-US"/>
+        </w:rPr>
+        <w:t xml:space="preserve">, </w:t>
+      </w:r>
+      <w:proofErr w:type="spellStart"/>
+      <w:r>
+        <w:rPr>
+          <w:lang w:val="en-US"/>
+        </w:rPr>
+        <w:t>akan</w:t>
+      </w:r>
+      <w:proofErr w:type="spellEnd"/>
+      <w:r>
+        <w:rPr>
+          <w:lang w:val="en-US"/>
+        </w:rPr>
         <w:t xml:space="preserve"> </w:t>
       </w:r>
       <w:proofErr w:type="spellStart"/>
@@ -8915,13 +8956,97 @@
         <w:rPr>
           <w:lang w:val="en-US"/>
         </w:rPr>
-        <w:t>ini</w:t>
+        <w:t>terdapat</w:t>
       </w:r>
       <w:proofErr w:type="spellEnd"/>
       <w:r>
         <w:rPr>
           <w:lang w:val="en-US"/>
         </w:rPr>
+        <w:t xml:space="preserve"> </w:t>
+      </w:r>
+      <w:proofErr w:type="spellStart"/>
+      <w:r>
+        <w:rPr>
+          <w:lang w:val="en-US"/>
+        </w:rPr>
+        <w:t>metode</w:t>
+      </w:r>
+      <w:proofErr w:type="spellEnd"/>
+      <w:r>
+        <w:rPr>
+          <w:lang w:val="en-US"/>
+        </w:rPr>
+        <w:t xml:space="preserve"> </w:t>
+      </w:r>
+      <w:proofErr w:type="spellStart"/>
+      <w:r>
+        <w:rPr>
+          <w:lang w:val="en-US"/>
+        </w:rPr>
+        <w:t>penelitian</w:t>
+      </w:r>
+      <w:proofErr w:type="spellEnd"/>
+      <w:r>
+        <w:rPr>
+          <w:lang w:val="en-US"/>
+        </w:rPr>
+        <w:t xml:space="preserve"> </w:t>
+      </w:r>
+      <w:proofErr w:type="spellStart"/>
+      <w:r>
+        <w:rPr>
+          <w:lang w:val="en-US"/>
+        </w:rPr>
+        <w:t>melalui</w:t>
+      </w:r>
+      <w:proofErr w:type="spellEnd"/>
+      <w:r>
+        <w:rPr>
+          <w:lang w:val="en-US"/>
+        </w:rPr>
+        <w:t xml:space="preserve"> </w:t>
+      </w:r>
+      <w:proofErr w:type="spellStart"/>
+      <w:r>
+        <w:rPr>
+          <w:lang w:val="en-US"/>
+        </w:rPr>
+        <w:t>sebuah</w:t>
+      </w:r>
+      <w:proofErr w:type="spellEnd"/>
+      <w:r>
+        <w:rPr>
+          <w:lang w:val="en-US"/>
+        </w:rPr>
+        <w:t xml:space="preserve"> diagram </w:t>
+      </w:r>
+      <w:proofErr w:type="spellStart"/>
+      <w:r>
+        <w:rPr>
+          <w:lang w:val="en-US"/>
+        </w:rPr>
+        <w:t>alir</w:t>
+      </w:r>
+      <w:proofErr w:type="spellEnd"/>
+      <w:r>
+        <w:rPr>
+          <w:lang w:val="en-US"/>
+        </w:rPr>
+        <w:t xml:space="preserve">. </w:t>
+      </w:r>
+      <w:proofErr w:type="spellStart"/>
+      <w:r>
+        <w:rPr>
+          <w:lang w:val="en-US"/>
+        </w:rPr>
+        <w:t>Terakhir</w:t>
+      </w:r>
+      <w:proofErr w:type="spellEnd"/>
+      <w:r>
+        <w:rPr>
+          <w:lang w:val="en-US"/>
+        </w:rPr>
         <w:t xml:space="preserve">, </w:t>
       </w:r>
       <w:proofErr w:type="spellStart"/>
@@ -8957,7 +9082,7 @@
         <w:rPr>
           <w:lang w:val="en-US"/>
         </w:rPr>
-        <w:t>membahas</w:t>
+        <w:t>mencantumkan</w:t>
       </w:r>
       <w:proofErr w:type="spellEnd"/>
       <w:r>
@@ -8971,21 +9096,21 @@
         <w:rPr>
           <w:lang w:val="en-US"/>
         </w:rPr>
-        <w:t>beberapa</w:t>
+        <w:t>peralatan</w:t>
       </w:r>
       <w:proofErr w:type="spellEnd"/>
       <w:r>
         <w:rPr>
           <w:lang w:val="en-US"/>
         </w:rPr>
-        <w:t xml:space="preserve"> sub-</w:t>
+        <w:t xml:space="preserve"> yang </w:t>
       </w:r>
       <w:proofErr w:type="spellStart"/>
       <w:r>
         <w:rPr>
           <w:lang w:val="en-US"/>
         </w:rPr>
-        <w:t>bab.</w:t>
+        <w:t>mendukung</w:t>
       </w:r>
       <w:proofErr w:type="spellEnd"/>
       <w:r>
@@ -8999,27 +9124,50 @@
         <w:rPr>
           <w:lang w:val="en-US"/>
         </w:rPr>
-        <w:t>Pertama</w:t>
+        <w:t>jalannya</w:t>
       </w:r>
       <w:proofErr w:type="spellEnd"/>
       <w:r>
         <w:rPr>
           <w:lang w:val="en-US"/>
         </w:rPr>
-        <w:t xml:space="preserve">, </w:t>
+        <w:t xml:space="preserve"> </w:t>
       </w:r>
       <w:proofErr w:type="spellStart"/>
       <w:r>
         <w:rPr>
           <w:lang w:val="en-US"/>
         </w:rPr>
-        <w:t>akan</w:t>
+        <w:t>penelitian</w:t>
       </w:r>
       <w:proofErr w:type="spellEnd"/>
       <w:r>
         <w:rPr>
           <w:lang w:val="en-US"/>
         </w:rPr>
+        <w:t>.</w:t>
+      </w:r>
+    </w:p>
+    <w:p>
+      <w:pPr>
+        <w:pStyle w:val="Heading2"/>
+        <w:rPr>
+          <w:lang w:val="en-US"/>
+        </w:rPr>
+      </w:pPr>
+      <w:bookmarkStart w:id="45" w:name="_Toc175987980"/>
+      <w:proofErr w:type="spellStart"/>
+      <w:r>
+        <w:rPr>
+          <w:lang w:val="en-US"/>
+        </w:rPr>
+        <w:t>Tipe</w:t>
+      </w:r>
+      <w:proofErr w:type="spellEnd"/>
+      <w:r>
+        <w:rPr>
+          <w:lang w:val="en-US"/>
+        </w:rPr>
         <w:t xml:space="preserve"> </w:t>
       </w:r>
       <w:proofErr w:type="spellStart"/>
@@ -9027,374 +9175,9 @@
         <w:rPr>
           <w:lang w:val="en-US"/>
         </w:rPr>
-        <w:t>di</w:t>
-      </w:r>
-      <w:r>
-        <w:rPr>
-          <w:lang w:val="en-US"/>
-        </w:rPr>
-        <w:t>jelaskan</w:t>
-      </w:r>
-      <w:proofErr w:type="spellEnd"/>
-      <w:r>
-        <w:rPr>
-          <w:lang w:val="en-US"/>
-        </w:rPr>
-        <w:t xml:space="preserve"> </w:t>
-      </w:r>
-      <w:proofErr w:type="spellStart"/>
-      <w:r>
-        <w:rPr>
-          <w:lang w:val="en-US"/>
-        </w:rPr>
-        <w:t>tentang</w:t>
-      </w:r>
-      <w:proofErr w:type="spellEnd"/>
-      <w:r>
-        <w:rPr>
-          <w:lang w:val="en-US"/>
-        </w:rPr>
-        <w:t xml:space="preserve"> </w:t>
-      </w:r>
-      <w:proofErr w:type="spellStart"/>
-      <w:r>
-        <w:rPr>
-          <w:lang w:val="en-US"/>
-        </w:rPr>
-        <w:t>tipe</w:t>
-      </w:r>
-      <w:proofErr w:type="spellEnd"/>
-      <w:r>
-        <w:rPr>
-          <w:lang w:val="en-US"/>
-        </w:rPr>
-        <w:t xml:space="preserve"> </w:t>
-      </w:r>
-      <w:proofErr w:type="spellStart"/>
-      <w:r>
-        <w:rPr>
-          <w:lang w:val="en-US"/>
-        </w:rPr>
-        <w:t>penelitian</w:t>
-      </w:r>
-      <w:proofErr w:type="spellEnd"/>
-      <w:r>
-        <w:rPr>
-          <w:lang w:val="en-US"/>
-        </w:rPr>
-        <w:t xml:space="preserve"> yang </w:t>
-      </w:r>
-      <w:proofErr w:type="spellStart"/>
-      <w:r>
-        <w:rPr>
-          <w:lang w:val="en-US"/>
-        </w:rPr>
-        <w:t>digunakan</w:t>
-      </w:r>
-      <w:proofErr w:type="spellEnd"/>
-      <w:r>
-        <w:rPr>
-          <w:lang w:val="en-US"/>
-        </w:rPr>
-        <w:t xml:space="preserve"> </w:t>
-      </w:r>
-      <w:proofErr w:type="spellStart"/>
-      <w:r>
-        <w:rPr>
-          <w:lang w:val="en-US"/>
-        </w:rPr>
-        <w:t>dalam</w:t>
-      </w:r>
-      <w:proofErr w:type="spellEnd"/>
-      <w:r>
-        <w:rPr>
-          <w:lang w:val="en-US"/>
-        </w:rPr>
-        <w:t xml:space="preserve"> </w:t>
-      </w:r>
-      <w:proofErr w:type="spellStart"/>
-      <w:r>
-        <w:rPr>
-          <w:lang w:val="en-US"/>
-        </w:rPr>
-        <w:t>penelitian</w:t>
-      </w:r>
-      <w:proofErr w:type="spellEnd"/>
-      <w:r>
-        <w:rPr>
-          <w:lang w:val="en-US"/>
-        </w:rPr>
-        <w:t xml:space="preserve"> </w:t>
-      </w:r>
-      <w:proofErr w:type="spellStart"/>
-      <w:r>
-        <w:rPr>
-          <w:lang w:val="en-US"/>
-        </w:rPr>
-        <w:t>ini</w:t>
-      </w:r>
-      <w:proofErr w:type="spellEnd"/>
-      <w:r>
-        <w:rPr>
-          <w:lang w:val="en-US"/>
-        </w:rPr>
-        <w:t xml:space="preserve">. </w:t>
-      </w:r>
-      <w:proofErr w:type="spellStart"/>
-      <w:r>
-        <w:rPr>
-          <w:lang w:val="en-US"/>
-        </w:rPr>
-        <w:t>Selanjutnya</w:t>
-      </w:r>
-      <w:proofErr w:type="spellEnd"/>
-      <w:r>
-        <w:rPr>
-          <w:lang w:val="en-US"/>
-        </w:rPr>
-        <w:t xml:space="preserve">, </w:t>
-      </w:r>
-      <w:proofErr w:type="spellStart"/>
-      <w:r>
-        <w:rPr>
-          <w:lang w:val="en-US"/>
-        </w:rPr>
-        <w:t>akan</w:t>
-      </w:r>
-      <w:proofErr w:type="spellEnd"/>
-      <w:r>
-        <w:rPr>
-          <w:lang w:val="en-US"/>
-        </w:rPr>
-        <w:t xml:space="preserve"> </w:t>
-      </w:r>
-      <w:proofErr w:type="spellStart"/>
-      <w:r>
-        <w:rPr>
-          <w:lang w:val="en-US"/>
-        </w:rPr>
-        <w:t>terdapat</w:t>
-      </w:r>
-      <w:proofErr w:type="spellEnd"/>
-      <w:r>
-        <w:rPr>
-          <w:lang w:val="en-US"/>
-        </w:rPr>
-        <w:t xml:space="preserve"> </w:t>
-      </w:r>
-      <w:proofErr w:type="spellStart"/>
-      <w:r>
-        <w:rPr>
-          <w:lang w:val="en-US"/>
-        </w:rPr>
-        <w:t>metode</w:t>
-      </w:r>
-      <w:proofErr w:type="spellEnd"/>
-      <w:r>
-        <w:rPr>
-          <w:lang w:val="en-US"/>
-        </w:rPr>
-        <w:t xml:space="preserve"> </w:t>
-      </w:r>
-      <w:proofErr w:type="spellStart"/>
-      <w:r>
-        <w:rPr>
-          <w:lang w:val="en-US"/>
-        </w:rPr>
-        <w:t>penelitian</w:t>
-      </w:r>
-      <w:proofErr w:type="spellEnd"/>
-      <w:r>
-        <w:rPr>
-          <w:lang w:val="en-US"/>
-        </w:rPr>
-        <w:t xml:space="preserve"> </w:t>
-      </w:r>
-      <w:proofErr w:type="spellStart"/>
-      <w:r>
-        <w:rPr>
-          <w:lang w:val="en-US"/>
-        </w:rPr>
-        <w:t>melalui</w:t>
-      </w:r>
-      <w:proofErr w:type="spellEnd"/>
-      <w:r>
-        <w:rPr>
-          <w:lang w:val="en-US"/>
-        </w:rPr>
-        <w:t xml:space="preserve"> </w:t>
-      </w:r>
-      <w:proofErr w:type="spellStart"/>
-      <w:r>
-        <w:rPr>
-          <w:lang w:val="en-US"/>
-        </w:rPr>
-        <w:t>sebuah</w:t>
-      </w:r>
-      <w:proofErr w:type="spellEnd"/>
-      <w:r>
-        <w:rPr>
-          <w:lang w:val="en-US"/>
-        </w:rPr>
-        <w:t xml:space="preserve"> diagram </w:t>
-      </w:r>
-      <w:proofErr w:type="spellStart"/>
-      <w:r>
-        <w:rPr>
-          <w:lang w:val="en-US"/>
-        </w:rPr>
-        <w:t>alir</w:t>
-      </w:r>
-      <w:proofErr w:type="spellEnd"/>
-      <w:r>
-        <w:rPr>
-          <w:lang w:val="en-US"/>
-        </w:rPr>
-        <w:t xml:space="preserve">. </w:t>
-      </w:r>
-      <w:proofErr w:type="spellStart"/>
-      <w:r>
-        <w:rPr>
-          <w:lang w:val="en-US"/>
-        </w:rPr>
-        <w:t>Terakhir</w:t>
-      </w:r>
-      <w:proofErr w:type="spellEnd"/>
-      <w:r>
-        <w:rPr>
-          <w:lang w:val="en-US"/>
-        </w:rPr>
-        <w:t xml:space="preserve">, </w:t>
-      </w:r>
-      <w:proofErr w:type="spellStart"/>
-      <w:r>
-        <w:rPr>
-          <w:lang w:val="en-US"/>
-        </w:rPr>
-        <w:t>penulis</w:t>
-      </w:r>
-      <w:proofErr w:type="spellEnd"/>
-      <w:r>
-        <w:rPr>
-          <w:lang w:val="en-US"/>
-        </w:rPr>
-        <w:t xml:space="preserve"> </w:t>
-      </w:r>
-      <w:proofErr w:type="spellStart"/>
-      <w:r>
-        <w:rPr>
-          <w:lang w:val="en-US"/>
-        </w:rPr>
-        <w:t>akan</w:t>
-      </w:r>
-      <w:proofErr w:type="spellEnd"/>
-      <w:r>
-        <w:rPr>
-          <w:lang w:val="en-US"/>
-        </w:rPr>
-        <w:t xml:space="preserve"> </w:t>
-      </w:r>
-      <w:proofErr w:type="spellStart"/>
-      <w:r>
-        <w:rPr>
-          <w:lang w:val="en-US"/>
-        </w:rPr>
-        <w:t>mencantumkan</w:t>
-      </w:r>
-      <w:proofErr w:type="spellEnd"/>
-      <w:r>
-        <w:rPr>
-          <w:lang w:val="en-US"/>
-        </w:rPr>
-        <w:t xml:space="preserve"> </w:t>
-      </w:r>
-      <w:proofErr w:type="spellStart"/>
-      <w:r>
-        <w:rPr>
-          <w:lang w:val="en-US"/>
-        </w:rPr>
-        <w:t>peralatan</w:t>
-      </w:r>
-      <w:proofErr w:type="spellEnd"/>
-      <w:r>
-        <w:rPr>
-          <w:lang w:val="en-US"/>
-        </w:rPr>
-        <w:t xml:space="preserve"> yang </w:t>
-      </w:r>
-      <w:proofErr w:type="spellStart"/>
-      <w:r>
-        <w:rPr>
-          <w:lang w:val="en-US"/>
-        </w:rPr>
-        <w:t>mendukung</w:t>
-      </w:r>
-      <w:proofErr w:type="spellEnd"/>
-      <w:r>
-        <w:rPr>
-          <w:lang w:val="en-US"/>
-        </w:rPr>
-        <w:t xml:space="preserve"> </w:t>
-      </w:r>
-      <w:proofErr w:type="spellStart"/>
-      <w:r>
-        <w:rPr>
-          <w:lang w:val="en-US"/>
-        </w:rPr>
-        <w:t>jalannya</w:t>
-      </w:r>
-      <w:proofErr w:type="spellEnd"/>
-      <w:r>
-        <w:rPr>
-          <w:lang w:val="en-US"/>
-        </w:rPr>
-        <w:t xml:space="preserve"> </w:t>
-      </w:r>
-      <w:proofErr w:type="spellStart"/>
-      <w:r>
-        <w:rPr>
-          <w:lang w:val="en-US"/>
-        </w:rPr>
-        <w:t>penelitian</w:t>
-      </w:r>
-      <w:proofErr w:type="spellEnd"/>
-      <w:r>
-        <w:rPr>
-          <w:lang w:val="en-US"/>
-        </w:rPr>
-        <w:t>.</w:t>
-      </w:r>
-    </w:p>
-    <w:p>
-      <w:pPr>
-        <w:pStyle w:val="Heading2"/>
-        <w:rPr>
-          <w:lang w:val="en-US"/>
-        </w:rPr>
-      </w:pPr>
-      <w:bookmarkStart w:id="46" w:name="_Toc175987980"/>
-      <w:proofErr w:type="spellStart"/>
-      <w:r>
-        <w:rPr>
-          <w:lang w:val="en-US"/>
-        </w:rPr>
-        <w:t>Tipe</w:t>
-      </w:r>
-      <w:proofErr w:type="spellEnd"/>
-      <w:r>
-        <w:rPr>
-          <w:lang w:val="en-US"/>
-        </w:rPr>
-        <w:t xml:space="preserve"> </w:t>
-      </w:r>
-      <w:proofErr w:type="spellStart"/>
-      <w:r>
-        <w:rPr>
-          <w:lang w:val="en-US"/>
-        </w:rPr>
         <w:t>Penelitian</w:t>
       </w:r>
-      <w:bookmarkEnd w:id="46"/>
+      <w:bookmarkEnd w:id="45"/>
       <w:proofErr w:type="spellEnd"/>
     </w:p>
     <w:p>
@@ -9477,15 +9260,59 @@
           <w:lang w:val="en-US"/>
         </w:rPr>
       </w:pPr>
-      <w:bookmarkStart w:id="47" w:name="_Toc175987981"/>
+      <w:bookmarkStart w:id="46" w:name="_Toc175987981"/>
+      <w:r>
+        <w:rPr>
+          <w:lang w:val="en-US"/>
+        </w:rPr>
+        <w:t xml:space="preserve">Metode </w:t>
+      </w:r>
       <w:proofErr w:type="spellStart"/>
       <w:r>
         <w:rPr>
           <w:lang w:val="en-US"/>
         </w:rPr>
-        <w:t>Metode</w:t>
-      </w:r>
+        <w:t>Penelitian</w:t>
+      </w:r>
+      <w:bookmarkEnd w:id="46"/>
       <w:proofErr w:type="spellEnd"/>
+    </w:p>
+    <w:p>
+      <w:pPr>
+        <w:pStyle w:val="BodyTextFirstIndent"/>
+        <w:rPr>
+          <w:lang w:val="en-US"/>
+        </w:rPr>
+      </w:pPr>
+      <w:bookmarkStart w:id="47" w:name="_Hlk175784435"/>
+      <w:r>
+        <w:rPr>
+          <w:lang w:val="en-US"/>
+        </w:rPr>
+        <w:t xml:space="preserve">Metode </w:t>
+      </w:r>
+      <w:proofErr w:type="spellStart"/>
+      <w:r>
+        <w:rPr>
+          <w:lang w:val="en-US"/>
+        </w:rPr>
+        <w:t>penelitian</w:t>
+      </w:r>
+      <w:proofErr w:type="spellEnd"/>
+      <w:r>
+        <w:rPr>
+          <w:lang w:val="en-US"/>
+        </w:rPr>
+        <w:t xml:space="preserve"> yang </w:t>
+      </w:r>
+      <w:proofErr w:type="spellStart"/>
+      <w:r>
+        <w:rPr>
+          <w:lang w:val="en-US"/>
+        </w:rPr>
+        <w:t>digunakan</w:t>
+      </w:r>
+      <w:proofErr w:type="spellEnd"/>
       <w:r>
         <w:rPr>
           <w:lang w:val="en-US"/>
@@ -9497,31 +9324,118 @@
         <w:rPr>
           <w:lang w:val="en-US"/>
         </w:rPr>
-        <w:t>Penelitian</w:t>
+        <w:t>penulis</w:t>
+      </w:r>
+      <w:proofErr w:type="spellEnd"/>
+      <w:r>
+        <w:rPr>
+          <w:lang w:val="en-US"/>
+        </w:rPr>
+        <w:t xml:space="preserve"> </w:t>
+      </w:r>
+      <w:proofErr w:type="spellStart"/>
+      <w:r>
+        <w:rPr>
+          <w:lang w:val="en-US"/>
+        </w:rPr>
+        <w:t>akan</w:t>
+      </w:r>
+      <w:proofErr w:type="spellEnd"/>
+      <w:r>
+        <w:rPr>
+          <w:lang w:val="en-US"/>
+        </w:rPr>
+        <w:t xml:space="preserve"> </w:t>
+      </w:r>
+      <w:proofErr w:type="spellStart"/>
+      <w:r>
+        <w:rPr>
+          <w:lang w:val="en-US"/>
+        </w:rPr>
+        <w:t>dijelaskan</w:t>
+      </w:r>
+      <w:proofErr w:type="spellEnd"/>
+      <w:r>
+        <w:rPr>
+          <w:lang w:val="en-US"/>
+        </w:rPr>
+        <w:t xml:space="preserve"> </w:t>
+      </w:r>
+      <w:proofErr w:type="spellStart"/>
+      <w:r>
+        <w:rPr>
+          <w:lang w:val="en-US"/>
+        </w:rPr>
+        <w:t>dalam</w:t>
+      </w:r>
+      <w:proofErr w:type="spellEnd"/>
+      <w:r>
+        <w:rPr>
+          <w:lang w:val="en-US"/>
+        </w:rPr>
+        <w:t xml:space="preserve"> bentuk diagram </w:t>
+      </w:r>
+      <w:proofErr w:type="spellStart"/>
+      <w:r>
+        <w:rPr>
+          <w:lang w:val="en-US"/>
+        </w:rPr>
+        <w:t>alir</w:t>
+      </w:r>
+      <w:proofErr w:type="spellEnd"/>
+      <w:r>
+        <w:rPr>
+          <w:lang w:val="en-US"/>
+        </w:rPr>
+        <w:t xml:space="preserve"> </w:t>
       </w:r>
       <w:bookmarkEnd w:id="47"/>
+      <w:proofErr w:type="spellStart"/>
+      <w:r>
+        <w:rPr>
+          <w:lang w:val="en-US"/>
+        </w:rPr>
+        <w:t>yaitu</w:t>
+      </w:r>
       <w:proofErr w:type="spellEnd"/>
-    </w:p>
-    <w:p>
-      <w:pPr>
-        <w:pStyle w:val="BodyTextFirstIndent"/>
-        <w:rPr>
-          <w:lang w:val="en-US"/>
-        </w:rPr>
-      </w:pPr>
-      <w:bookmarkStart w:id="48" w:name="_Hlk175784435"/>
+      <w:r>
+        <w:rPr>
+          <w:lang w:val="en-US"/>
+        </w:rPr>
+        <w:t xml:space="preserve"> pada </w:t>
+      </w:r>
       <w:proofErr w:type="spellStart"/>
       <w:r>
         <w:rPr>
           <w:lang w:val="en-US"/>
         </w:rPr>
-        <w:t>Metode</w:t>
+        <w:t>gambar</w:t>
       </w:r>
       <w:proofErr w:type="spellEnd"/>
       <w:r>
         <w:rPr>
           <w:lang w:val="en-US"/>
         </w:rPr>
+        <w:t xml:space="preserve"> 3.1 </w:t>
+      </w:r>
+      <w:r>
+        <w:rPr>
+          <w:lang w:val="en-US"/>
+        </w:rPr>
+        <w:t xml:space="preserve">dan </w:t>
+      </w:r>
+      <w:proofErr w:type="spellStart"/>
+      <w:r>
+        <w:rPr>
+          <w:lang w:val="en-US"/>
+        </w:rPr>
+        <w:t>penjelasan</w:t>
+      </w:r>
+      <w:proofErr w:type="spellEnd"/>
+      <w:r>
+        <w:rPr>
+          <w:lang w:val="en-US"/>
+        </w:rPr>
         <w:t xml:space="preserve"> </w:t>
       </w:r>
       <w:proofErr w:type="spellStart"/>
@@ -9529,21 +9443,21 @@
         <w:rPr>
           <w:lang w:val="en-US"/>
         </w:rPr>
-        <w:t>penelitian</w:t>
+        <w:t>tiap</w:t>
       </w:r>
       <w:proofErr w:type="spellEnd"/>
       <w:r>
         <w:rPr>
           <w:lang w:val="en-US"/>
         </w:rPr>
-        <w:t xml:space="preserve"> yang </w:t>
+        <w:t xml:space="preserve"> </w:t>
       </w:r>
       <w:proofErr w:type="spellStart"/>
       <w:r>
         <w:rPr>
           <w:lang w:val="en-US"/>
         </w:rPr>
-        <w:t>digunakan</w:t>
+        <w:t>langkahnya</w:t>
       </w:r>
       <w:proofErr w:type="spellEnd"/>
       <w:r>
@@ -9557,7 +9471,7 @@
         <w:rPr>
           <w:lang w:val="en-US"/>
         </w:rPr>
-        <w:t>penulis</w:t>
+        <w:t>secara</w:t>
       </w:r>
       <w:proofErr w:type="spellEnd"/>
       <w:r>
@@ -9571,189 +9485,14 @@
         <w:rPr>
           <w:lang w:val="en-US"/>
         </w:rPr>
-        <w:t>akan</w:t>
+        <w:t>spesifik</w:t>
       </w:r>
       <w:proofErr w:type="spellEnd"/>
       <w:r>
         <w:rPr>
           <w:lang w:val="en-US"/>
         </w:rPr>
-        <w:t xml:space="preserve"> </w:t>
-      </w:r>
-      <w:proofErr w:type="spellStart"/>
-      <w:r>
-        <w:rPr>
-          <w:lang w:val="en-US"/>
-        </w:rPr>
-        <w:t>dijelaskan</w:t>
-      </w:r>
-      <w:proofErr w:type="spellEnd"/>
-      <w:r>
-        <w:rPr>
-          <w:lang w:val="en-US"/>
-        </w:rPr>
-        <w:t xml:space="preserve"> </w:t>
-      </w:r>
-      <w:proofErr w:type="spellStart"/>
-      <w:r>
-        <w:rPr>
-          <w:lang w:val="en-US"/>
-        </w:rPr>
-        <w:t>dalam</w:t>
-      </w:r>
-      <w:proofErr w:type="spellEnd"/>
-      <w:r>
-        <w:rPr>
-          <w:lang w:val="en-US"/>
-        </w:rPr>
-        <w:t xml:space="preserve"> </w:t>
-      </w:r>
-      <w:proofErr w:type="spellStart"/>
-      <w:r>
-        <w:rPr>
-          <w:lang w:val="en-US"/>
-        </w:rPr>
-        <w:t>bentuk</w:t>
-      </w:r>
-      <w:proofErr w:type="spellEnd"/>
-      <w:r>
-        <w:rPr>
-          <w:lang w:val="en-US"/>
-        </w:rPr>
-        <w:t xml:space="preserve"> diagram </w:t>
-      </w:r>
-      <w:proofErr w:type="spellStart"/>
-      <w:r>
-        <w:rPr>
-          <w:lang w:val="en-US"/>
-        </w:rPr>
-        <w:t>alir</w:t>
-      </w:r>
-      <w:proofErr w:type="spellEnd"/>
-      <w:r>
-        <w:rPr>
-          <w:lang w:val="en-US"/>
-        </w:rPr>
-        <w:t xml:space="preserve"> </w:t>
-      </w:r>
-      <w:bookmarkEnd w:id="48"/>
-      <w:proofErr w:type="spellStart"/>
-      <w:r>
-        <w:rPr>
-          <w:lang w:val="en-US"/>
-        </w:rPr>
-        <w:t>yaitu</w:t>
-      </w:r>
-      <w:proofErr w:type="spellEnd"/>
-      <w:r>
-        <w:rPr>
-          <w:lang w:val="en-US"/>
-        </w:rPr>
-        <w:t xml:space="preserve"> pada </w:t>
-      </w:r>
-      <w:proofErr w:type="spellStart"/>
-      <w:r>
-        <w:rPr>
-          <w:lang w:val="en-US"/>
-        </w:rPr>
-        <w:t>gambar</w:t>
-      </w:r>
-      <w:proofErr w:type="spellEnd"/>
-      <w:r>
-        <w:rPr>
-          <w:lang w:val="en-US"/>
-        </w:rPr>
-        <w:t xml:space="preserve"> 3.1 </w:t>
-      </w:r>
-      <w:r>
-        <w:rPr>
-          <w:lang w:val="en-US"/>
-        </w:rPr>
-        <w:t xml:space="preserve">dan </w:t>
-      </w:r>
-      <w:proofErr w:type="spellStart"/>
-      <w:r>
-        <w:rPr>
-          <w:lang w:val="en-US"/>
-        </w:rPr>
-        <w:t>penjelasan</w:t>
-      </w:r>
-      <w:proofErr w:type="spellEnd"/>
-      <w:r>
-        <w:rPr>
-          <w:lang w:val="en-US"/>
-        </w:rPr>
-        <w:t xml:space="preserve"> </w:t>
-      </w:r>
-      <w:proofErr w:type="spellStart"/>
-      <w:r>
-        <w:rPr>
-          <w:lang w:val="en-US"/>
-        </w:rPr>
-        <w:t>tiap</w:t>
-      </w:r>
-      <w:proofErr w:type="spellEnd"/>
-      <w:r>
-        <w:rPr>
-          <w:lang w:val="en-US"/>
-        </w:rPr>
-        <w:t xml:space="preserve"> </w:t>
-      </w:r>
-      <w:proofErr w:type="spellStart"/>
-      <w:r>
-        <w:rPr>
-          <w:lang w:val="en-US"/>
-        </w:rPr>
-        <w:t>langkahnya</w:t>
-      </w:r>
-      <w:proofErr w:type="spellEnd"/>
-      <w:r>
-        <w:rPr>
-          <w:lang w:val="en-US"/>
-        </w:rPr>
-        <w:t xml:space="preserve"> </w:t>
-      </w:r>
-      <w:proofErr w:type="spellStart"/>
-      <w:r>
-        <w:rPr>
-          <w:lang w:val="en-US"/>
-        </w:rPr>
-        <w:t>secara</w:t>
-      </w:r>
-      <w:proofErr w:type="spellEnd"/>
-      <w:r>
-        <w:rPr>
-          <w:lang w:val="en-US"/>
-        </w:rPr>
-        <w:t xml:space="preserve"> </w:t>
-      </w:r>
-      <w:proofErr w:type="spellStart"/>
-      <w:r>
-        <w:rPr>
-          <w:lang w:val="en-US"/>
-        </w:rPr>
-        <w:t>spesifik</w:t>
-      </w:r>
-      <w:proofErr w:type="spellEnd"/>
-      <w:r>
-        <w:rPr>
-          <w:lang w:val="en-US"/>
-        </w:rPr>
-        <w:t xml:space="preserve"> </w:t>
-      </w:r>
-      <w:proofErr w:type="spellStart"/>
-      <w:r>
-        <w:rPr>
-          <w:lang w:val="en-US"/>
-        </w:rPr>
-        <w:t>untuk</w:t>
-      </w:r>
-      <w:proofErr w:type="spellEnd"/>
-      <w:r>
-        <w:rPr>
-          <w:lang w:val="en-US"/>
-        </w:rPr>
-        <w:t xml:space="preserve"> </w:t>
+        <w:t xml:space="preserve"> untuk </w:t>
       </w:r>
       <w:proofErr w:type="spellStart"/>
       <w:r>
@@ -9818,7 +9557,7 @@
           <wp:inline distT="0" distB="0" distL="0" distR="0" wp14:anchorId="3240EB4D" wp14:editId="12DA31D4">
             <wp:extent cx="1389413" cy="5760068"/>
             <wp:effectExtent l="0" t="0" r="1270" b="0"/>
-            <wp:docPr id="1928928686" name="Picture 8"/>
+            <wp:docPr id="1928928686" name="Picture 6"/>
             <wp:cNvGraphicFramePr>
               <a:graphicFrameLocks xmlns:a="http://schemas.openxmlformats.org/drawingml/2006/main" noChangeAspect="1"/>
             </wp:cNvGraphicFramePr>
@@ -9889,7 +9628,7 @@
         </w:rPr>
         <w:fldChar w:fldCharType="separate"/>
       </w:r>
-      <w:bookmarkStart w:id="49" w:name="_Toc175988316"/>
+      <w:bookmarkStart w:id="48" w:name="_Toc175988316"/>
       <w:r>
         <w:rPr>
           <w:noProof/>
@@ -9930,7 +9669,7 @@
         </w:rPr>
         <w:t>Penelitian</w:t>
       </w:r>
-      <w:bookmarkEnd w:id="49"/>
+      <w:bookmarkEnd w:id="48"/>
       <w:proofErr w:type="spellEnd"/>
     </w:p>
     <w:p>
@@ -9941,14 +9680,14 @@
           <w:lang w:val="sv-SE"/>
         </w:rPr>
       </w:pPr>
-      <w:bookmarkStart w:id="50" w:name="_Toc175987982"/>
+      <w:bookmarkStart w:id="49" w:name="_Toc175987982"/>
       <w:r>
         <w:rPr>
           <w:lang w:val="sv-SE"/>
         </w:rPr>
         <w:t>Studi Literatur</w:t>
       </w:r>
-      <w:bookmarkEnd w:id="50"/>
+      <w:bookmarkEnd w:id="49"/>
       <w:r>
         <w:rPr>
           <w:lang w:val="sv-SE"/>
@@ -10036,7 +9775,7 @@
           <w:lang w:val="sv-SE"/>
         </w:rPr>
       </w:pPr>
-      <w:bookmarkStart w:id="51" w:name="_Toc175987983"/>
+      <w:bookmarkStart w:id="50" w:name="_Toc175987983"/>
       <w:r>
         <w:rPr>
           <w:lang w:val="sv-SE"/>
@@ -10044,7 +9783,7 @@
         <w:lastRenderedPageBreak/>
         <w:t>Rekayasa Kebutuhan</w:t>
       </w:r>
-      <w:bookmarkEnd w:id="51"/>
+      <w:bookmarkEnd w:id="50"/>
       <w:r>
         <w:rPr>
           <w:lang w:val="sv-SE"/>
@@ -10349,14 +10088,14 @@
           <w:lang w:val="sv-SE"/>
         </w:rPr>
       </w:pPr>
-      <w:bookmarkStart w:id="52" w:name="_Toc175987984"/>
+      <w:bookmarkStart w:id="51" w:name="_Toc175987984"/>
       <w:r>
         <w:rPr>
           <w:lang w:val="sv-SE"/>
         </w:rPr>
         <w:t>Perancangan dan Implementasi Sistem</w:t>
       </w:r>
-      <w:bookmarkEnd w:id="52"/>
+      <w:bookmarkEnd w:id="51"/>
       <w:r>
         <w:rPr>
           <w:lang w:val="sv-SE"/>
@@ -10442,14 +10181,14 @@
           <w:lang w:val="sv-SE"/>
         </w:rPr>
       </w:pPr>
-      <w:bookmarkStart w:id="53" w:name="_Toc175987985"/>
+      <w:bookmarkStart w:id="52" w:name="_Toc175987985"/>
       <w:r>
         <w:rPr>
           <w:lang w:val="sv-SE"/>
         </w:rPr>
         <w:t>Pengujian</w:t>
       </w:r>
-      <w:bookmarkEnd w:id="53"/>
+      <w:bookmarkEnd w:id="52"/>
     </w:p>
     <w:p>
       <w:pPr>
@@ -10512,7 +10251,7 @@
           <w:lang w:val="sv-SE"/>
         </w:rPr>
       </w:pPr>
-      <w:bookmarkStart w:id="54" w:name="_Toc175987986"/>
+      <w:bookmarkStart w:id="53" w:name="_Toc175987986"/>
       <w:r>
         <w:rPr>
           <w:lang w:val="sv-SE"/>
@@ -10520,7 +10259,7 @@
         <w:lastRenderedPageBreak/>
         <w:t>Analisis Hasil Pengujian</w:t>
       </w:r>
-      <w:bookmarkEnd w:id="54"/>
+      <w:bookmarkEnd w:id="53"/>
     </w:p>
     <w:p>
       <w:pPr>
@@ -10550,14 +10289,14 @@
           <w:lang w:val="sv-SE"/>
         </w:rPr>
       </w:pPr>
-      <w:bookmarkStart w:id="55" w:name="_Toc175987987"/>
+      <w:bookmarkStart w:id="54" w:name="_Toc175987987"/>
       <w:r>
         <w:rPr>
           <w:lang w:val="sv-SE"/>
         </w:rPr>
         <w:t>Kesimpulan dan Saran</w:t>
       </w:r>
-      <w:bookmarkEnd w:id="55"/>
+      <w:bookmarkEnd w:id="54"/>
     </w:p>
     <w:p>
       <w:pPr>
@@ -10647,9 +10386,9 @@
           <w:lang w:val="en-ID"/>
         </w:rPr>
       </w:pPr>
-      <w:bookmarkStart w:id="56" w:name="_Toc175987988"/>
-      <w:bookmarkStart w:id="57" w:name="_Toc402485282"/>
-      <w:bookmarkEnd w:id="27"/>
+      <w:bookmarkStart w:id="55" w:name="_Toc175987988"/>
+      <w:bookmarkStart w:id="56" w:name="_Toc402485282"/>
+      <w:bookmarkEnd w:id="26"/>
       <w:r>
         <w:rPr>
           <w:caps w:val="0"/>
@@ -10658,69 +10397,113 @@
         <w:lastRenderedPageBreak/>
         <w:t>DAFTAR REFERENSI</w:t>
       </w:r>
-      <w:bookmarkEnd w:id="56"/>
+      <w:bookmarkEnd w:id="55"/>
     </w:p>
     <w:p>
       <w:pPr>
         <w:pStyle w:val="References"/>
         <w:ind w:left="0" w:firstLine="0"/>
+        <w:rPr>
+          <w:rFonts w:asciiTheme="minorHAnsi" w:hAnsiTheme="minorHAnsi" w:cstheme="minorHAnsi"/>
+          <w:shd w:val="clear" w:color="auto" w:fill="FFFFFF"/>
+          <w:lang w:val="en-ID"/>
+        </w:rPr>
+      </w:pPr>
+    </w:p>
+    <w:p>
+      <w:pPr>
+        <w:pStyle w:val="References"/>
         <w:rPr>
           <w:rFonts w:asciiTheme="minorHAnsi" w:hAnsiTheme="minorHAnsi" w:cstheme="minorHAnsi"/>
           <w:shd w:val="clear" w:color="auto" w:fill="FFFFFF"/>
           <w:lang w:val="sv-SE"/>
         </w:rPr>
       </w:pPr>
-    </w:p>
-    <w:p>
-      <w:pPr>
-        <w:pStyle w:val="References"/>
+      <w:r>
+        <w:rPr>
+          <w:rFonts w:asciiTheme="minorHAnsi" w:hAnsiTheme="minorHAnsi" w:cstheme="minorHAnsi"/>
+          <w:shd w:val="clear" w:color="auto" w:fill="FFFFFF"/>
+          <w:lang w:val="en-ID"/>
+        </w:rPr>
+        <w:t xml:space="preserve">Astuti, L.D. and Wibisono, W., 2017. Peningkatan Networklifetimepada Wireless Sensor Network Menggunakan Clustered Shortest Geopath Routing (C-SGP) Protocol. </w:t>
+      </w:r>
+      <w:r>
         <w:rPr>
           <w:rFonts w:asciiTheme="minorHAnsi" w:hAnsiTheme="minorHAnsi" w:cstheme="minorHAnsi"/>
           <w:shd w:val="clear" w:color="auto" w:fill="FFFFFF"/>
           <w:lang w:val="sv-SE"/>
         </w:rPr>
-      </w:pPr>
-      <w:r>
+        <w:t>Jurnal Teknologi Informasi dan Ilmu Komputer (JTIIK), 4(3), pp.148-15.</w:t>
+      </w:r>
+    </w:p>
+    <w:p>
+      <w:pPr>
+        <w:pStyle w:val="References"/>
         <w:rPr>
           <w:rFonts w:asciiTheme="minorHAnsi" w:hAnsiTheme="minorHAnsi" w:cstheme="minorHAnsi"/>
           <w:shd w:val="clear" w:color="auto" w:fill="FFFFFF"/>
           <w:lang w:val="en-ID"/>
         </w:rPr>
-        <w:t xml:space="preserve">Astuti, L.D. and Wibisono, W., 2017. Peningkatan Networklifetimepada Wireless Sensor Network Menggunakan Clustered Shortest Geopath Routing (C-SGP) Protocol. </w:t>
-      </w:r>
+      </w:pPr>
       <w:r>
         <w:rPr>
           <w:rFonts w:asciiTheme="minorHAnsi" w:hAnsiTheme="minorHAnsi" w:cstheme="minorHAnsi"/>
           <w:shd w:val="clear" w:color="auto" w:fill="FFFFFF"/>
           <w:lang w:val="sv-SE"/>
         </w:rPr>
-        <w:t>Jurnal Teknologi Informasi dan Ilmu Komputer (JTIIK), 4(3), pp.148-15.</w:t>
-      </w:r>
-    </w:p>
-    <w:p>
-      <w:pPr>
-        <w:pStyle w:val="References"/>
+        <w:t xml:space="preserve">De Santis, F., Schauer, A. and Sigl, G., 2017, March. </w:t>
+      </w:r>
+      <w:r>
         <w:rPr>
           <w:rFonts w:asciiTheme="minorHAnsi" w:hAnsiTheme="minorHAnsi" w:cstheme="minorHAnsi"/>
           <w:shd w:val="clear" w:color="auto" w:fill="FFFFFF"/>
           <w:lang w:val="en-ID"/>
         </w:rPr>
-      </w:pPr>
-      <w:r>
+        <w:t>ChaCha20-Poly1305 authenticated encryption for high-speed embedded IoT applications. In Design, Automation &amp; Test in Europe Conference &amp; Exhibition (DATE), 2017 (pp. 692-697). IEEE.</w:t>
+      </w:r>
+    </w:p>
+    <w:p>
+      <w:pPr>
+        <w:pStyle w:val="References"/>
+        <w:rPr>
+          <w:rFonts w:asciiTheme="minorHAnsi" w:hAnsiTheme="minorHAnsi" w:cstheme="minorHAnsi"/>
+          <w:shd w:val="clear" w:color="auto" w:fill="FFFFFF"/>
+          <w:lang w:val="en-ID"/>
+        </w:rPr>
+      </w:pPr>
+      <w:r>
+        <w:rPr>
+          <w:rFonts w:asciiTheme="minorHAnsi" w:hAnsiTheme="minorHAnsi" w:cstheme="minorHAnsi"/>
+          <w:shd w:val="clear" w:color="auto" w:fill="FFFFFF"/>
+          <w:lang w:val="en-ID"/>
+        </w:rPr>
+        <w:t>Gunathilake, N.A., Buchanan, W.J. and Asif, R., 2019, April. Next generation lightweight cryptography for smart IoT devices:: implementation, challenges and applications. In 2019 IEEE 5th World Forum on Internet of Things (WF-IoT) (pp. 707-710). IEEE.</w:t>
+      </w:r>
+    </w:p>
+    <w:p>
+      <w:pPr>
+        <w:pStyle w:val="References"/>
         <w:rPr>
           <w:rFonts w:asciiTheme="minorHAnsi" w:hAnsiTheme="minorHAnsi" w:cstheme="minorHAnsi"/>
           <w:shd w:val="clear" w:color="auto" w:fill="FFFFFF"/>
           <w:lang w:val="sv-SE"/>
         </w:rPr>
-        <w:t xml:space="preserve">De Santis, F., Schauer, A. and Sigl, G., 2017, March. </w:t>
-      </w:r>
+      </w:pPr>
       <w:r>
         <w:rPr>
           <w:rFonts w:asciiTheme="minorHAnsi" w:hAnsiTheme="minorHAnsi" w:cstheme="minorHAnsi"/>
           <w:shd w:val="clear" w:color="auto" w:fill="FFFFFF"/>
           <w:lang w:val="en-ID"/>
         </w:rPr>
-        <w:t>ChaCha20-Poly1305 authenticated encryption for high-speed embedded IoT applications. In Design, Automation &amp; Test in Europe Conference &amp; Exhibition (DATE), 2017 (pp. 692-697). IEEE.</w:t>
+        <w:t xml:space="preserve">Iman, M.F., Kusyanti, A. and Primananda, R., 2022. Implementasi Algoritme Clefia 128-Bit untuk Pengamanan Modul Komunikasi Lora. </w:t>
+      </w:r>
+      <w:r>
+        <w:rPr>
+          <w:rFonts w:asciiTheme="minorHAnsi" w:hAnsiTheme="minorHAnsi" w:cstheme="minorHAnsi"/>
+          <w:shd w:val="clear" w:color="auto" w:fill="FFFFFF"/>
+          <w:lang w:val="sv-SE"/>
+        </w:rPr>
+        <w:t>Jurnal Teknologi Informasi dan Ilmu Komputer (JTIIK), 9(7).</w:t>
       </w:r>
     </w:p>
     <w:p>
@@ -10736,45 +10519,17 @@
         <w:rPr>
           <w:rFonts w:asciiTheme="minorHAnsi" w:hAnsiTheme="minorHAnsi" w:cstheme="minorHAnsi"/>
           <w:shd w:val="clear" w:color="auto" w:fill="FFFFFF"/>
-          <w:lang w:val="en-ID"/>
-        </w:rPr>
-        <w:t>Gunathilake, N.A., Buchanan, W.J. and Asif, R., 2019, April. Next generation lightweight cryptography for smart IoT devices:: implementation, challenges and applications. In 2019 IEEE 5th World Forum on Internet of Things (WF-IoT) (pp. 707-710). IEEE.</w:t>
-      </w:r>
-    </w:p>
-    <w:p>
-      <w:pPr>
-        <w:pStyle w:val="References"/>
+          <w:lang w:val="sv-SE"/>
+        </w:rPr>
+        <w:t xml:space="preserve">Kane, L. E., Chen, J. J., Thomas, R., Liu, V., &amp; Mckague, M. (2020). </w:t>
+      </w:r>
+      <w:r>
         <w:rPr>
           <w:rFonts w:asciiTheme="minorHAnsi" w:hAnsiTheme="minorHAnsi" w:cstheme="minorHAnsi"/>
           <w:shd w:val="clear" w:color="auto" w:fill="FFFFFF"/>
           <w:lang w:val="en-ID"/>
         </w:rPr>
-      </w:pPr>
-      <w:r>
-        <w:rPr>
-          <w:rFonts w:asciiTheme="minorHAnsi" w:hAnsiTheme="minorHAnsi" w:cstheme="minorHAnsi"/>
-          <w:shd w:val="clear" w:color="auto" w:fill="FFFFFF"/>
-          <w:lang w:val="en-ID"/>
-        </w:rPr>
-        <w:t>Iman, M.F., Kusyanti, A. and Primananda, R., 2022. Implementasi Algoritme Clefia 128-Bit untuk Pengamanan Modul Komunikasi Lora. Jurnal Teknologi Informasi dan Ilmu Komputer (JTIIK), 9(7).</w:t>
-      </w:r>
-    </w:p>
-    <w:p>
-      <w:pPr>
-        <w:pStyle w:val="References"/>
-        <w:rPr>
-          <w:rFonts w:asciiTheme="minorHAnsi" w:hAnsiTheme="minorHAnsi" w:cstheme="minorHAnsi"/>
-          <w:shd w:val="clear" w:color="auto" w:fill="FFFFFF"/>
-          <w:lang w:val="en-ID"/>
-        </w:rPr>
-      </w:pPr>
-      <w:r>
-        <w:rPr>
-          <w:rFonts w:asciiTheme="minorHAnsi" w:hAnsiTheme="minorHAnsi" w:cstheme="minorHAnsi"/>
-          <w:shd w:val="clear" w:color="auto" w:fill="FFFFFF"/>
-          <w:lang w:val="en-ID"/>
-        </w:rPr>
-        <w:t>Kane, L. E., Chen, J. J., Thomas, R., Liu, V., &amp; Mckague, M. (2020). Security and performance in IoT: A balancing act. </w:t>
+        <w:t>Security and performance in IoT: A balancing act. </w:t>
       </w:r>
       <w:r>
         <w:rPr>
@@ -10913,7 +10668,7 @@
           <w:rFonts w:asciiTheme="minorHAnsi" w:hAnsiTheme="minorHAnsi" w:cstheme="minorHAnsi"/>
           <w:szCs w:val="24"/>
           <w:shd w:val="clear" w:color="auto" w:fill="FFFFFF"/>
-          <w:lang w:val="sv-SE"/>
+          <w:lang w:val="en-ID"/>
         </w:rPr>
         <w:t xml:space="preserve">Pratama, Y. A., Budi, A. S., &amp; Kusyanti, A. (2021). </w:t>
       </w:r>
@@ -10985,7 +10740,7 @@
         </w:rPr>
         <w:t>Urazayev, D., Eduard, A., Ahsan, M., &amp; Zorbas, D. (2023, May). Indoor performance evaluation of ESP-NOW. In 2023 IEEE International Conference on Smart Information Systems and Technologies (SIST) (pp. 1-6). IEEE</w:t>
       </w:r>
-      <w:bookmarkEnd w:id="57"/>
+      <w:bookmarkEnd w:id="56"/>
     </w:p>
     <w:sectPr>
       <w:footerReference w:type="default" r:id="rId15"/>
@@ -11000,7 +10755,7 @@
 </file>
 
 <file path=word/endnotes.xml><?xml version="1.0" encoding="utf-8"?>
-<w:endnotes xmlns:wpc="http://schemas.microsoft.com/office/word/2010/wordprocessingCanvas" xmlns:cx="http://schemas.microsoft.com/office/drawing/2014/chartex" xmlns:cx1="http://schemas.microsoft.com/office/drawing/2015/9/8/chartex" xmlns:cx2="http://schemas.microsoft.com/office/drawing/2015/10/21/chartex" xmlns:cx3="http://schemas.microsoft.com/office/drawing/2016/5/9/chartex" xmlns:cx4="http://schemas.microsoft.com/office/drawing/2016/5/10/chartex" xmlns:cx5="http://schemas.microsoft.com/office/drawing/2016/5/11/chartex" xmlns:cx6="http://schemas.microsoft.com/office/drawing/2016/5/12/chartex" xmlns:cx7="http://schemas.microsoft.com/office/drawing/2016/5/13/chartex" xmlns:cx8="http://schemas.microsoft.com/office/drawing/2016/5/14/chartex" xmlns:mc="http://schemas.openxmlformats.org/markup-compatibility/2006" xmlns:aink="http://schemas.microsoft.com/office/drawing/2016/ink" xmlns:am3d="http://schemas.microsoft.com/office/drawing/2017/model3d" xmlns:o="urn:schemas-microsoft-com:office:office" xmlns:r="http://schemas.openxmlformats.org/officeDocument/2006/relationships" xmlns:m="http://schemas.openxmlformats.org/officeDocument/2006/math" xmlns:v="urn:schemas-microsoft-com:vml" xmlns:wp14="http://schemas.microsoft.com/office/word/2010/wordprocessingDrawing" xmlns:wp="http://schemas.openxmlformats.org/drawingml/2006/wordprocessingDrawing" xmlns:w10="urn:schemas-microsoft-com:office:word" xmlns:w="http://schemas.openxmlformats.org/wordprocessingml/2006/main" xmlns:w14="http://schemas.microsoft.com/office/word/2010/wordml" xmlns:w15="http://schemas.microsoft.com/office/word/2012/wordml" xmlns:w16cex="http://schemas.microsoft.com/office/word/2018/wordml/cex" xmlns:w16cid="http://schemas.microsoft.com/office/word/2016/wordml/cid" xmlns:w16="http://schemas.microsoft.com/office/word/2018/wordml" xmlns:w16se="http://schemas.microsoft.com/office/word/2015/wordml/symex" xmlns:wpg="http://schemas.microsoft.com/office/word/2010/wordprocessingGroup" xmlns:wpi="http://schemas.microsoft.com/office/word/2010/wordprocessingInk" xmlns:wne="http://schemas.microsoft.com/office/word/2006/wordml" xmlns:wps="http://schemas.microsoft.com/office/word/2010/wordprocessingShape" mc:Ignorable="w14 w15 w16se w16cid w16 w16cex wp14">
+<w:endnotes xmlns:wpc="http://schemas.microsoft.com/office/word/2010/wordprocessingCanvas" xmlns:cx="http://schemas.microsoft.com/office/drawing/2014/chartex" xmlns:cx1="http://schemas.microsoft.com/office/drawing/2015/9/8/chartex" xmlns:cx2="http://schemas.microsoft.com/office/drawing/2015/10/21/chartex" xmlns:cx3="http://schemas.microsoft.com/office/drawing/2016/5/9/chartex" xmlns:cx4="http://schemas.microsoft.com/office/drawing/2016/5/10/chartex" xmlns:cx5="http://schemas.microsoft.com/office/drawing/2016/5/11/chartex" xmlns:cx6="http://schemas.microsoft.com/office/drawing/2016/5/12/chartex" xmlns:cx7="http://schemas.microsoft.com/office/drawing/2016/5/13/chartex" xmlns:cx8="http://schemas.microsoft.com/office/drawing/2016/5/14/chartex" xmlns:mc="http://schemas.openxmlformats.org/markup-compatibility/2006" xmlns:aink="http://schemas.microsoft.com/office/drawing/2016/ink" xmlns:am3d="http://schemas.microsoft.com/office/drawing/2017/model3d" xmlns:o="urn:schemas-microsoft-com:office:office" xmlns:oel="http://schemas.microsoft.com/office/2019/extlst" xmlns:r="http://schemas.openxmlformats.org/officeDocument/2006/relationships" xmlns:m="http://schemas.openxmlformats.org/officeDocument/2006/math" xmlns:v="urn:schemas-microsoft-com:vml" xmlns:wp14="http://schemas.microsoft.com/office/word/2010/wordprocessingDrawing" xmlns:wp="http://schemas.openxmlformats.org/drawingml/2006/wordprocessingDrawing" xmlns:w10="urn:schemas-microsoft-com:office:word" xmlns:w="http://schemas.openxmlformats.org/wordprocessingml/2006/main" xmlns:w14="http://schemas.microsoft.com/office/word/2010/wordml" xmlns:w15="http://schemas.microsoft.com/office/word/2012/wordml" xmlns:w16cex="http://schemas.microsoft.com/office/word/2018/wordml/cex" xmlns:w16cid="http://schemas.microsoft.com/office/word/2016/wordml/cid" xmlns:w16="http://schemas.microsoft.com/office/word/2018/wordml" xmlns:w16sdtdh="http://schemas.microsoft.com/office/word/2020/wordml/sdtdatahash" xmlns:w16se="http://schemas.microsoft.com/office/word/2015/wordml/symex" xmlns:wpg="http://schemas.microsoft.com/office/word/2010/wordprocessingGroup" xmlns:wpi="http://schemas.microsoft.com/office/word/2010/wordprocessingInk" xmlns:wne="http://schemas.microsoft.com/office/word/2006/wordml" xmlns:wps="http://schemas.microsoft.com/office/word/2010/wordprocessingShape" mc:Ignorable="w14 w15 w16se w16cid w16 w16cex w16sdtdh wp14">
   <w:endnote w:type="separator" w:id="-1">
     <w:p>
       <w:pPr>
@@ -11041,7 +10796,7 @@
 </file>
 
 <file path=word/footer1.xml><?xml version="1.0" encoding="utf-8"?>
-<w:ftr xmlns:wpc="http://schemas.microsoft.com/office/word/2010/wordprocessingCanvas" xmlns:cx="http://schemas.microsoft.com/office/drawing/2014/chartex" xmlns:cx1="http://schemas.microsoft.com/office/drawing/2015/9/8/chartex" xmlns:cx2="http://schemas.microsoft.com/office/drawing/2015/10/21/chartex" xmlns:cx3="http://schemas.microsoft.com/office/drawing/2016/5/9/chartex" xmlns:cx4="http://schemas.microsoft.com/office/drawing/2016/5/10/chartex" xmlns:cx5="http://schemas.microsoft.com/office/drawing/2016/5/11/chartex" xmlns:cx6="http://schemas.microsoft.com/office/drawing/2016/5/12/chartex" xmlns:cx7="http://schemas.microsoft.com/office/drawing/2016/5/13/chartex" xmlns:cx8="http://schemas.microsoft.com/office/drawing/2016/5/14/chartex" xmlns:mc="http://schemas.openxmlformats.org/markup-compatibility/2006" xmlns:aink="http://schemas.microsoft.com/office/drawing/2016/ink" xmlns:am3d="http://schemas.microsoft.com/office/drawing/2017/model3d" xmlns:o="urn:schemas-microsoft-com:office:office" xmlns:r="http://schemas.openxmlformats.org/officeDocument/2006/relationships" xmlns:m="http://schemas.openxmlformats.org/officeDocument/2006/math" xmlns:v="urn:schemas-microsoft-com:vml" xmlns:wp14="http://schemas.microsoft.com/office/word/2010/wordprocessingDrawing" xmlns:wp="http://schemas.openxmlformats.org/drawingml/2006/wordprocessingDrawing" xmlns:w10="urn:schemas-microsoft-com:office:word" xmlns:w="http://schemas.openxmlformats.org/wordprocessingml/2006/main" xmlns:w14="http://schemas.microsoft.com/office/word/2010/wordml" xmlns:w15="http://schemas.microsoft.com/office/word/2012/wordml" xmlns:w16cex="http://schemas.microsoft.com/office/word/2018/wordml/cex" xmlns:w16cid="http://schemas.microsoft.com/office/word/2016/wordml/cid" xmlns:w16="http://schemas.microsoft.com/office/word/2018/wordml" xmlns:w16se="http://schemas.microsoft.com/office/word/2015/wordml/symex" xmlns:wpg="http://schemas.microsoft.com/office/word/2010/wordprocessingGroup" xmlns:wpi="http://schemas.microsoft.com/office/word/2010/wordprocessingInk" xmlns:wne="http://schemas.microsoft.com/office/word/2006/wordml" xmlns:wps="http://schemas.microsoft.com/office/word/2010/wordprocessingShape" mc:Ignorable="w14 w15 w16se w16cid w16 w16cex wp14">
+<w:ftr xmlns:wpc="http://schemas.microsoft.com/office/word/2010/wordprocessingCanvas" xmlns:cx="http://schemas.microsoft.com/office/drawing/2014/chartex" xmlns:cx1="http://schemas.microsoft.com/office/drawing/2015/9/8/chartex" xmlns:cx2="http://schemas.microsoft.com/office/drawing/2015/10/21/chartex" xmlns:cx3="http://schemas.microsoft.com/office/drawing/2016/5/9/chartex" xmlns:cx4="http://schemas.microsoft.com/office/drawing/2016/5/10/chartex" xmlns:cx5="http://schemas.microsoft.com/office/drawing/2016/5/11/chartex" xmlns:cx6="http://schemas.microsoft.com/office/drawing/2016/5/12/chartex" xmlns:cx7="http://schemas.microsoft.com/office/drawing/2016/5/13/chartex" xmlns:cx8="http://schemas.microsoft.com/office/drawing/2016/5/14/chartex" xmlns:mc="http://schemas.openxmlformats.org/markup-compatibility/2006" xmlns:aink="http://schemas.microsoft.com/office/drawing/2016/ink" xmlns:am3d="http://schemas.microsoft.com/office/drawing/2017/model3d" xmlns:o="urn:schemas-microsoft-com:office:office" xmlns:oel="http://schemas.microsoft.com/office/2019/extlst" xmlns:r="http://schemas.openxmlformats.org/officeDocument/2006/relationships" xmlns:m="http://schemas.openxmlformats.org/officeDocument/2006/math" xmlns:v="urn:schemas-microsoft-com:vml" xmlns:wp14="http://schemas.microsoft.com/office/word/2010/wordprocessingDrawing" xmlns:wp="http://schemas.openxmlformats.org/drawingml/2006/wordprocessingDrawing" xmlns:w10="urn:schemas-microsoft-com:office:word" xmlns:w="http://schemas.openxmlformats.org/wordprocessingml/2006/main" xmlns:w14="http://schemas.microsoft.com/office/word/2010/wordml" xmlns:w15="http://schemas.microsoft.com/office/word/2012/wordml" xmlns:w16cex="http://schemas.microsoft.com/office/word/2018/wordml/cex" xmlns:w16cid="http://schemas.microsoft.com/office/word/2016/wordml/cid" xmlns:w16="http://schemas.microsoft.com/office/word/2018/wordml" xmlns:w16sdtdh="http://schemas.microsoft.com/office/word/2020/wordml/sdtdatahash" xmlns:w16se="http://schemas.microsoft.com/office/word/2015/wordml/symex" xmlns:wpg="http://schemas.microsoft.com/office/word/2010/wordprocessingGroup" xmlns:wpi="http://schemas.microsoft.com/office/word/2010/wordprocessingInk" xmlns:wne="http://schemas.microsoft.com/office/word/2006/wordml" xmlns:wps="http://schemas.microsoft.com/office/word/2010/wordprocessingShape" mc:Ignorable="w14 w15 w16se w16cid w16 w16cex w16sdtdh wp14">
   <w:p>
     <w:pPr>
       <w:pStyle w:val="Footer"/>
@@ -11078,7 +10833,7 @@
 </file>
 
 <file path=word/footer2.xml><?xml version="1.0" encoding="utf-8"?>
-<w:ftr xmlns:wpc="http://schemas.microsoft.com/office/word/2010/wordprocessingCanvas" xmlns:cx="http://schemas.microsoft.com/office/drawing/2014/chartex" xmlns:cx1="http://schemas.microsoft.com/office/drawing/2015/9/8/chartex" xmlns:cx2="http://schemas.microsoft.com/office/drawing/2015/10/21/chartex" xmlns:cx3="http://schemas.microsoft.com/office/drawing/2016/5/9/chartex" xmlns:cx4="http://schemas.microsoft.com/office/drawing/2016/5/10/chartex" xmlns:cx5="http://schemas.microsoft.com/office/drawing/2016/5/11/chartex" xmlns:cx6="http://schemas.microsoft.com/office/drawing/2016/5/12/chartex" xmlns:cx7="http://schemas.microsoft.com/office/drawing/2016/5/13/chartex" xmlns:cx8="http://schemas.microsoft.com/office/drawing/2016/5/14/chartex" xmlns:mc="http://schemas.openxmlformats.org/markup-compatibility/2006" xmlns:aink="http://schemas.microsoft.com/office/drawing/2016/ink" xmlns:am3d="http://schemas.microsoft.com/office/drawing/2017/model3d" xmlns:o="urn:schemas-microsoft-com:office:office" xmlns:r="http://schemas.openxmlformats.org/officeDocument/2006/relationships" xmlns:m="http://schemas.openxmlformats.org/officeDocument/2006/math" xmlns:v="urn:schemas-microsoft-com:vml" xmlns:wp14="http://schemas.microsoft.com/office/word/2010/wordprocessingDrawing" xmlns:wp="http://schemas.openxmlformats.org/drawingml/2006/wordprocessingDrawing" xmlns:w10="urn:schemas-microsoft-com:office:word" xmlns:w="http://schemas.openxmlformats.org/wordprocessingml/2006/main" xmlns:w14="http://schemas.microsoft.com/office/word/2010/wordml" xmlns:w15="http://schemas.microsoft.com/office/word/2012/wordml" xmlns:w16cex="http://schemas.microsoft.com/office/word/2018/wordml/cex" xmlns:w16cid="http://schemas.microsoft.com/office/word/2016/wordml/cid" xmlns:w16="http://schemas.microsoft.com/office/word/2018/wordml" xmlns:w16se="http://schemas.microsoft.com/office/word/2015/wordml/symex" xmlns:wpg="http://schemas.microsoft.com/office/word/2010/wordprocessingGroup" xmlns:wpi="http://schemas.microsoft.com/office/word/2010/wordprocessingInk" xmlns:wne="http://schemas.microsoft.com/office/word/2006/wordml" xmlns:wps="http://schemas.microsoft.com/office/word/2010/wordprocessingShape" mc:Ignorable="w14 w15 w16se w16cid w16 w16cex wp14">
+<w:ftr xmlns:wpc="http://schemas.microsoft.com/office/word/2010/wordprocessingCanvas" xmlns:cx="http://schemas.microsoft.com/office/drawing/2014/chartex" xmlns:cx1="http://schemas.microsoft.com/office/drawing/2015/9/8/chartex" xmlns:cx2="http://schemas.microsoft.com/office/drawing/2015/10/21/chartex" xmlns:cx3="http://schemas.microsoft.com/office/drawing/2016/5/9/chartex" xmlns:cx4="http://schemas.microsoft.com/office/drawing/2016/5/10/chartex" xmlns:cx5="http://schemas.microsoft.com/office/drawing/2016/5/11/chartex" xmlns:cx6="http://schemas.microsoft.com/office/drawing/2016/5/12/chartex" xmlns:cx7="http://schemas.microsoft.com/office/drawing/2016/5/13/chartex" xmlns:cx8="http://schemas.microsoft.com/office/drawing/2016/5/14/chartex" xmlns:mc="http://schemas.openxmlformats.org/markup-compatibility/2006" xmlns:aink="http://schemas.microsoft.com/office/drawing/2016/ink" xmlns:am3d="http://schemas.microsoft.com/office/drawing/2017/model3d" xmlns:o="urn:schemas-microsoft-com:office:office" xmlns:oel="http://schemas.microsoft.com/office/2019/extlst" xmlns:r="http://schemas.openxmlformats.org/officeDocument/2006/relationships" xmlns:m="http://schemas.openxmlformats.org/officeDocument/2006/math" xmlns:v="urn:schemas-microsoft-com:vml" xmlns:wp14="http://schemas.microsoft.com/office/word/2010/wordprocessingDrawing" xmlns:wp="http://schemas.openxmlformats.org/drawingml/2006/wordprocessingDrawing" xmlns:w10="urn:schemas-microsoft-com:office:word" xmlns:w="http://schemas.openxmlformats.org/wordprocessingml/2006/main" xmlns:w14="http://schemas.microsoft.com/office/word/2010/wordml" xmlns:w15="http://schemas.microsoft.com/office/word/2012/wordml" xmlns:w16cex="http://schemas.microsoft.com/office/word/2018/wordml/cex" xmlns:w16cid="http://schemas.microsoft.com/office/word/2016/wordml/cid" xmlns:w16="http://schemas.microsoft.com/office/word/2018/wordml" xmlns:w16sdtdh="http://schemas.microsoft.com/office/word/2020/wordml/sdtdatahash" xmlns:w16se="http://schemas.microsoft.com/office/word/2015/wordml/symex" xmlns:wpg="http://schemas.microsoft.com/office/word/2010/wordprocessingGroup" xmlns:wpi="http://schemas.microsoft.com/office/word/2010/wordprocessingInk" xmlns:wne="http://schemas.microsoft.com/office/word/2006/wordml" xmlns:wps="http://schemas.microsoft.com/office/word/2010/wordprocessingShape" mc:Ignorable="w14 w15 w16se w16cid w16 w16cex w16sdtdh wp14">
   <w:p>
     <w:pPr>
       <w:pStyle w:val="Footer"/>
@@ -11116,7 +10871,7 @@
 </file>
 
 <file path=word/footnotes.xml><?xml version="1.0" encoding="utf-8"?>
-<w:footnotes xmlns:wpc="http://schemas.microsoft.com/office/word/2010/wordprocessingCanvas" xmlns:cx="http://schemas.microsoft.com/office/drawing/2014/chartex" xmlns:cx1="http://schemas.microsoft.com/office/drawing/2015/9/8/chartex" xmlns:cx2="http://schemas.microsoft.com/office/drawing/2015/10/21/chartex" xmlns:cx3="http://schemas.microsoft.com/office/drawing/2016/5/9/chartex" xmlns:cx4="http://schemas.microsoft.com/office/drawing/2016/5/10/chartex" xmlns:cx5="http://schemas.microsoft.com/office/drawing/2016/5/11/chartex" xmlns:cx6="http://schemas.microsoft.com/office/drawing/2016/5/12/chartex" xmlns:cx7="http://schemas.microsoft.com/office/drawing/2016/5/13/chartex" xmlns:cx8="http://schemas.microsoft.com/office/drawing/2016/5/14/chartex" xmlns:mc="http://schemas.openxmlformats.org/markup-compatibility/2006" xmlns:aink="http://schemas.microsoft.com/office/drawing/2016/ink" xmlns:am3d="http://schemas.microsoft.com/office/drawing/2017/model3d" xmlns:o="urn:schemas-microsoft-com:office:office" xmlns:r="http://schemas.openxmlformats.org/officeDocument/2006/relationships" xmlns:m="http://schemas.openxmlformats.org/officeDocument/2006/math" xmlns:v="urn:schemas-microsoft-com:vml" xmlns:wp14="http://schemas.microsoft.com/office/word/2010/wordprocessingDrawing" xmlns:wp="http://schemas.openxmlformats.org/drawingml/2006/wordprocessingDrawing" xmlns:w10="urn:schemas-microsoft-com:office:word" xmlns:w="http://schemas.openxmlformats.org/wordprocessingml/2006/main" xmlns:w14="http://schemas.microsoft.com/office/word/2010/wordml" xmlns:w15="http://schemas.microsoft.com/office/word/2012/wordml" xmlns:w16cex="http://schemas.microsoft.com/office/word/2018/wordml/cex" xmlns:w16cid="http://schemas.microsoft.com/office/word/2016/wordml/cid" xmlns:w16="http://schemas.microsoft.com/office/word/2018/wordml" xmlns:w16se="http://schemas.microsoft.com/office/word/2015/wordml/symex" xmlns:wpg="http://schemas.microsoft.com/office/word/2010/wordprocessingGroup" xmlns:wpi="http://schemas.microsoft.com/office/word/2010/wordprocessingInk" xmlns:wne="http://schemas.microsoft.com/office/word/2006/wordml" xmlns:wps="http://schemas.microsoft.com/office/word/2010/wordprocessingShape" mc:Ignorable="w14 w15 w16se w16cid w16 w16cex wp14">
+<w:footnotes xmlns:wpc="http://schemas.microsoft.com/office/word/2010/wordprocessingCanvas" xmlns:cx="http://schemas.microsoft.com/office/drawing/2014/chartex" xmlns:cx1="http://schemas.microsoft.com/office/drawing/2015/9/8/chartex" xmlns:cx2="http://schemas.microsoft.com/office/drawing/2015/10/21/chartex" xmlns:cx3="http://schemas.microsoft.com/office/drawing/2016/5/9/chartex" xmlns:cx4="http://schemas.microsoft.com/office/drawing/2016/5/10/chartex" xmlns:cx5="http://schemas.microsoft.com/office/drawing/2016/5/11/chartex" xmlns:cx6="http://schemas.microsoft.com/office/drawing/2016/5/12/chartex" xmlns:cx7="http://schemas.microsoft.com/office/drawing/2016/5/13/chartex" xmlns:cx8="http://schemas.microsoft.com/office/drawing/2016/5/14/chartex" xmlns:mc="http://schemas.openxmlformats.org/markup-compatibility/2006" xmlns:aink="http://schemas.microsoft.com/office/drawing/2016/ink" xmlns:am3d="http://schemas.microsoft.com/office/drawing/2017/model3d" xmlns:o="urn:schemas-microsoft-com:office:office" xmlns:oel="http://schemas.microsoft.com/office/2019/extlst" xmlns:r="http://schemas.openxmlformats.org/officeDocument/2006/relationships" xmlns:m="http://schemas.openxmlformats.org/officeDocument/2006/math" xmlns:v="urn:schemas-microsoft-com:vml" xmlns:wp14="http://schemas.microsoft.com/office/word/2010/wordprocessingDrawing" xmlns:wp="http://schemas.openxmlformats.org/drawingml/2006/wordprocessingDrawing" xmlns:w10="urn:schemas-microsoft-com:office:word" xmlns:w="http://schemas.openxmlformats.org/wordprocessingml/2006/main" xmlns:w14="http://schemas.microsoft.com/office/word/2010/wordml" xmlns:w15="http://schemas.microsoft.com/office/word/2012/wordml" xmlns:w16cex="http://schemas.microsoft.com/office/word/2018/wordml/cex" xmlns:w16cid="http://schemas.microsoft.com/office/word/2016/wordml/cid" xmlns:w16="http://schemas.microsoft.com/office/word/2018/wordml" xmlns:w16sdtdh="http://schemas.microsoft.com/office/word/2020/wordml/sdtdatahash" xmlns:w16se="http://schemas.microsoft.com/office/word/2015/wordml/symex" xmlns:wpg="http://schemas.microsoft.com/office/word/2010/wordprocessingGroup" xmlns:wpi="http://schemas.microsoft.com/office/word/2010/wordprocessingInk" xmlns:wne="http://schemas.microsoft.com/office/word/2006/wordml" xmlns:wps="http://schemas.microsoft.com/office/word/2010/wordprocessingShape" mc:Ignorable="w14 w15 w16se w16cid w16 w16cex w16sdtdh wp14">
   <w:footnote w:type="separator" w:id="-1">
     <w:p>
       <w:pPr>
@@ -11157,7 +10912,7 @@
 </file>
 
 <file path=word/numbering.xml><?xml version="1.0" encoding="utf-8"?>
-<w:numbering xmlns:wpc="http://schemas.microsoft.com/office/word/2010/wordprocessingCanvas" xmlns:cx="http://schemas.microsoft.com/office/drawing/2014/chartex" xmlns:cx1="http://schemas.microsoft.com/office/drawing/2015/9/8/chartex" xmlns:cx2="http://schemas.microsoft.com/office/drawing/2015/10/21/chartex" xmlns:cx3="http://schemas.microsoft.com/office/drawing/2016/5/9/chartex" xmlns:cx4="http://schemas.microsoft.com/office/drawing/2016/5/10/chartex" xmlns:cx5="http://schemas.microsoft.com/office/drawing/2016/5/11/chartex" xmlns:cx6="http://schemas.microsoft.com/office/drawing/2016/5/12/chartex" xmlns:cx7="http://schemas.microsoft.com/office/drawing/2016/5/13/chartex" xmlns:cx8="http://schemas.microsoft.com/office/drawing/2016/5/14/chartex" xmlns:mc="http://schemas.openxmlformats.org/markup-compatibility/2006" xmlns:aink="http://schemas.microsoft.com/office/drawing/2016/ink" xmlns:am3d="http://schemas.microsoft.com/office/drawing/2017/model3d" xmlns:o="urn:schemas-microsoft-com:office:office" xmlns:r="http://schemas.openxmlformats.org/officeDocument/2006/relationships" xmlns:m="http://schemas.openxmlformats.org/officeDocument/2006/math" xmlns:v="urn:schemas-microsoft-com:vml" xmlns:wp14="http://schemas.microsoft.com/office/word/2010/wordprocessingDrawing" xmlns:wp="http://schemas.openxmlformats.org/drawingml/2006/wordprocessingDrawing" xmlns:w10="urn:schemas-microsoft-com:office:word" xmlns:w="http://schemas.openxmlformats.org/wordprocessingml/2006/main" xmlns:w14="http://schemas.microsoft.com/office/word/2010/wordml" xmlns:w15="http://schemas.microsoft.com/office/word/2012/wordml" xmlns:w16cex="http://schemas.microsoft.com/office/word/2018/wordml/cex" xmlns:w16cid="http://schemas.microsoft.com/office/word/2016/wordml/cid" xmlns:w16="http://schemas.microsoft.com/office/word/2018/wordml" xmlns:w16se="http://schemas.microsoft.com/office/word/2015/wordml/symex" xmlns:wpg="http://schemas.microsoft.com/office/word/2010/wordprocessingGroup" xmlns:wpi="http://schemas.microsoft.com/office/word/2010/wordprocessingInk" xmlns:wne="http://schemas.microsoft.com/office/word/2006/wordml" xmlns:wps="http://schemas.microsoft.com/office/word/2010/wordprocessingShape" mc:Ignorable="w14 w15 w16se w16cid w16 w16cex wp14">
+<w:numbering xmlns:wpc="http://schemas.microsoft.com/office/word/2010/wordprocessingCanvas" xmlns:cx="http://schemas.microsoft.com/office/drawing/2014/chartex" xmlns:cx1="http://schemas.microsoft.com/office/drawing/2015/9/8/chartex" xmlns:cx2="http://schemas.microsoft.com/office/drawing/2015/10/21/chartex" xmlns:cx3="http://schemas.microsoft.com/office/drawing/2016/5/9/chartex" xmlns:cx4="http://schemas.microsoft.com/office/drawing/2016/5/10/chartex" xmlns:cx5="http://schemas.microsoft.com/office/drawing/2016/5/11/chartex" xmlns:cx6="http://schemas.microsoft.com/office/drawing/2016/5/12/chartex" xmlns:cx7="http://schemas.microsoft.com/office/drawing/2016/5/13/chartex" xmlns:cx8="http://schemas.microsoft.com/office/drawing/2016/5/14/chartex" xmlns:mc="http://schemas.openxmlformats.org/markup-compatibility/2006" xmlns:aink="http://schemas.microsoft.com/office/drawing/2016/ink" xmlns:am3d="http://schemas.microsoft.com/office/drawing/2017/model3d" xmlns:o="urn:schemas-microsoft-com:office:office" xmlns:oel="http://schemas.microsoft.com/office/2019/extlst" xmlns:r="http://schemas.openxmlformats.org/officeDocument/2006/relationships" xmlns:m="http://schemas.openxmlformats.org/officeDocument/2006/math" xmlns:v="urn:schemas-microsoft-com:vml" xmlns:wp14="http://schemas.microsoft.com/office/word/2010/wordprocessingDrawing" xmlns:wp="http://schemas.openxmlformats.org/drawingml/2006/wordprocessingDrawing" xmlns:w10="urn:schemas-microsoft-com:office:word" xmlns:w="http://schemas.openxmlformats.org/wordprocessingml/2006/main" xmlns:w14="http://schemas.microsoft.com/office/word/2010/wordml" xmlns:w15="http://schemas.microsoft.com/office/word/2012/wordml" xmlns:w16cex="http://schemas.microsoft.com/office/word/2018/wordml/cex" xmlns:w16cid="http://schemas.microsoft.com/office/word/2016/wordml/cid" xmlns:w16="http://schemas.microsoft.com/office/word/2018/wordml" xmlns:w16sdtdh="http://schemas.microsoft.com/office/word/2020/wordml/sdtdatahash" xmlns:w16se="http://schemas.microsoft.com/office/word/2015/wordml/symex" xmlns:wpg="http://schemas.microsoft.com/office/word/2010/wordprocessingGroup" xmlns:wpi="http://schemas.microsoft.com/office/word/2010/wordprocessingInk" xmlns:wne="http://schemas.microsoft.com/office/word/2006/wordml" xmlns:wps="http://schemas.microsoft.com/office/word/2010/wordprocessingShape" mc:Ignorable="w14 w15 w16se w16cid w16 w16cex w16sdtdh wp14">
   <w:abstractNum w:abstractNumId="0" w15:restartNumberingAfterBreak="0">
     <w:nsid w:val="FFFFFF7C"/>
     <w:multiLevelType w:val="singleLevel"/>
@@ -13352,13 +13107,13 @@
       </w:pPr>
     </w:lvl>
   </w:abstractNum>
-  <w:num w:numId="1">
+  <w:num w:numId="1" w16cid:durableId="1012029619">
     <w:abstractNumId w:val="5"/>
   </w:num>
-  <w:num w:numId="2">
+  <w:num w:numId="2" w16cid:durableId="860900766">
     <w:abstractNumId w:val="8"/>
   </w:num>
-  <w:num w:numId="3">
+  <w:num w:numId="3" w16cid:durableId="968899973">
     <w:abstractNumId w:val="13"/>
     <w:lvlOverride w:ilvl="0">
       <w:lvl w:ilvl="0">
@@ -13377,10 +13132,10 @@
       </w:lvl>
     </w:lvlOverride>
   </w:num>
-  <w:num w:numId="4">
+  <w:num w:numId="4" w16cid:durableId="438718842">
     <w:abstractNumId w:val="26"/>
   </w:num>
-  <w:num w:numId="5">
+  <w:num w:numId="5" w16cid:durableId="1024282409">
     <w:abstractNumId w:val="12"/>
     <w:lvlOverride w:ilvl="0">
       <w:lvl w:ilvl="0">
@@ -13517,55 +13272,55 @@
       </w:lvl>
     </w:lvlOverride>
   </w:num>
-  <w:num w:numId="6">
+  <w:num w:numId="6" w16cid:durableId="261185509">
     <w:abstractNumId w:val="4"/>
   </w:num>
-  <w:num w:numId="7">
+  <w:num w:numId="7" w16cid:durableId="1008559407">
     <w:abstractNumId w:val="3"/>
   </w:num>
-  <w:num w:numId="8">
+  <w:num w:numId="8" w16cid:durableId="1234200529">
     <w:abstractNumId w:val="22"/>
   </w:num>
-  <w:num w:numId="9">
+  <w:num w:numId="9" w16cid:durableId="1615744331">
     <w:abstractNumId w:val="23"/>
   </w:num>
-  <w:num w:numId="10">
+  <w:num w:numId="10" w16cid:durableId="2107724201">
     <w:abstractNumId w:val="35"/>
   </w:num>
-  <w:num w:numId="11">
+  <w:num w:numId="11" w16cid:durableId="109277639">
     <w:abstractNumId w:val="16"/>
   </w:num>
-  <w:num w:numId="12">
+  <w:num w:numId="12" w16cid:durableId="1422943437">
     <w:abstractNumId w:val="28"/>
   </w:num>
-  <w:num w:numId="13">
+  <w:num w:numId="13" w16cid:durableId="266928240">
     <w:abstractNumId w:val="6"/>
   </w:num>
-  <w:num w:numId="14">
+  <w:num w:numId="14" w16cid:durableId="1539664407">
     <w:abstractNumId w:val="9"/>
   </w:num>
-  <w:num w:numId="15">
+  <w:num w:numId="15" w16cid:durableId="1773470322">
     <w:abstractNumId w:val="13"/>
   </w:num>
-  <w:num w:numId="16">
+  <w:num w:numId="16" w16cid:durableId="1176920120">
     <w:abstractNumId w:val="21"/>
   </w:num>
-  <w:num w:numId="17">
+  <w:num w:numId="17" w16cid:durableId="495534359">
     <w:abstractNumId w:val="2"/>
   </w:num>
-  <w:num w:numId="18">
+  <w:num w:numId="18" w16cid:durableId="109010979">
     <w:abstractNumId w:val="1"/>
   </w:num>
-  <w:num w:numId="19">
+  <w:num w:numId="19" w16cid:durableId="1414233373">
     <w:abstractNumId w:val="6"/>
     <w:lvlOverride w:ilvl="0">
       <w:startOverride w:val="1"/>
     </w:lvlOverride>
   </w:num>
-  <w:num w:numId="20">
+  <w:num w:numId="20" w16cid:durableId="1690831323">
     <w:abstractNumId w:val="0"/>
   </w:num>
-  <w:num w:numId="21">
+  <w:num w:numId="21" w16cid:durableId="771121666">
     <w:abstractNumId w:val="30"/>
     <w:lvlOverride w:ilvl="0">
       <w:lvl w:ilvl="0" w:tplc="0DC22DC8">
@@ -13674,34 +13429,34 @@
       </w:lvl>
     </w:lvlOverride>
   </w:num>
-  <w:num w:numId="22">
+  <w:num w:numId="22" w16cid:durableId="1241448781">
     <w:abstractNumId w:val="7"/>
   </w:num>
-  <w:num w:numId="23">
+  <w:num w:numId="23" w16cid:durableId="1883402647">
     <w:abstractNumId w:val="15"/>
   </w:num>
-  <w:num w:numId="24">
+  <w:num w:numId="24" w16cid:durableId="1589922333">
     <w:abstractNumId w:val="22"/>
     <w:lvlOverride w:ilvl="0">
       <w:startOverride w:val="1"/>
     </w:lvlOverride>
   </w:num>
-  <w:num w:numId="25">
+  <w:num w:numId="25" w16cid:durableId="981925907">
     <w:abstractNumId w:val="6"/>
     <w:lvlOverride w:ilvl="0">
       <w:startOverride w:val="1"/>
     </w:lvlOverride>
   </w:num>
-  <w:num w:numId="26">
+  <w:num w:numId="26" w16cid:durableId="1090128183">
     <w:abstractNumId w:val="6"/>
     <w:lvlOverride w:ilvl="0">
       <w:startOverride w:val="1"/>
     </w:lvlOverride>
   </w:num>
-  <w:num w:numId="27">
+  <w:num w:numId="27" w16cid:durableId="369838094">
     <w:abstractNumId w:val="31"/>
   </w:num>
-  <w:num w:numId="28">
+  <w:num w:numId="28" w16cid:durableId="117770356">
     <w:abstractNumId w:val="11"/>
   </w:num>
   <w:numIdMacAtCleanup w:val="28"/>
@@ -13709,7 +13464,7 @@
 </file>
 
 <file path=word/styles.xml><?xml version="1.0" encoding="utf-8"?>
-<w:styles xmlns:mc="http://schemas.openxmlformats.org/markup-compatibility/2006" xmlns:r="http://schemas.openxmlformats.org/officeDocument/2006/relationships" xmlns:w="http://schemas.openxmlformats.org/wordprocessingml/2006/main" xmlns:w14="http://schemas.microsoft.com/office/word/2010/wordml" xmlns:w15="http://schemas.microsoft.com/office/word/2012/wordml" xmlns:w16cex="http://schemas.microsoft.com/office/word/2018/wordml/cex" xmlns:w16cid="http://schemas.microsoft.com/office/word/2016/wordml/cid" xmlns:w16="http://schemas.microsoft.com/office/word/2018/wordml" xmlns:w16se="http://schemas.microsoft.com/office/word/2015/wordml/symex" mc:Ignorable="w14 w15 w16se w16cid w16 w16cex">
+<w:styles xmlns:mc="http://schemas.openxmlformats.org/markup-compatibility/2006" xmlns:r="http://schemas.openxmlformats.org/officeDocument/2006/relationships" xmlns:w="http://schemas.openxmlformats.org/wordprocessingml/2006/main" xmlns:w14="http://schemas.microsoft.com/office/word/2010/wordml" xmlns:w15="http://schemas.microsoft.com/office/word/2012/wordml" xmlns:w16cex="http://schemas.microsoft.com/office/word/2018/wordml/cex" xmlns:w16cid="http://schemas.microsoft.com/office/word/2016/wordml/cid" xmlns:w16="http://schemas.microsoft.com/office/word/2018/wordml" xmlns:w16sdtdh="http://schemas.microsoft.com/office/word/2020/wordml/sdtdatahash" xmlns:w16se="http://schemas.microsoft.com/office/word/2015/wordml/symex" mc:Ignorable="w14 w15 w16se w16cid w16 w16cex w16sdtdh">
   <w:docDefaults>
     <w:rPrDefault>
       <w:rPr>

</xml_diff>